<commit_message>
second checkpoint commit saturday session
</commit_message>
<xml_diff>
--- a/Documents/group_G_Report.docx
+++ b/Documents/group_G_Report.docx
@@ -13,7 +13,7 @@
         <w:rPr>
           <w:sz w:val="36"/>
           <w:szCs w:val="36"/>
-          <w:u w:val="single"/>
+          <w:u w:val="none"/>
         </w:rPr>
       </w:pPr>
     </w:p>
@@ -34,10 +34,39 @@
           <w:tcPr>
             <w:tcW w:w="10455" w:type="dxa"/>
             <w:tcMar/>
+            <w:vAlign w:val="center"/>
           </w:tcPr>
           <w:p>
             <w:pPr>
               <w:pStyle w:val="Normal"/>
+              <w:jc w:val="center"/>
+              <w:rPr>
+                <w:lang w:val="de-DE"/>
+              </w:rPr>
+            </w:pPr>
+            <w:r>
+              <w:rPr>
+                <w:lang w:val="de-DE"/>
+              </w:rPr>
+              <w:t>Group G</w:t>
+            </w:r>
+          </w:p>
+        </w:tc>
+      </w:tr>
+      <w:tr>
+        <w:trPr>
+          <w:trHeight w:val="300"/>
+        </w:trPr>
+        <w:tc>
+          <w:tcPr>
+            <w:tcW w:w="10455" w:type="dxa"/>
+            <w:tcMar/>
+            <w:vAlign w:val="center"/>
+          </w:tcPr>
+          <w:p>
+            <w:pPr>
+              <w:pStyle w:val="Normal"/>
+              <w:jc w:val="center"/>
               <w:rPr>
                 <w:rFonts w:ascii="Aptos" w:hAnsi="Aptos" w:eastAsia="Aptos" w:cs="Aptos"/>
                 <w:lang w:val="de-DE"/>
@@ -66,10 +95,12 @@
           <w:tcPr>
             <w:tcW w:w="10455" w:type="dxa"/>
             <w:tcMar/>
+            <w:vAlign w:val="center"/>
           </w:tcPr>
           <w:p>
             <w:pPr>
               <w:pStyle w:val="Normal"/>
+              <w:jc w:val="center"/>
               <w:rPr>
                 <w:rFonts w:ascii="Aptos" w:hAnsi="Aptos" w:eastAsia="Aptos" w:cs="Aptos"/>
                 <w:lang w:val="de-DE"/>
@@ -107,10 +138,12 @@
           <w:tcPr>
             <w:tcW w:w="10455" w:type="dxa"/>
             <w:tcMar/>
+            <w:vAlign w:val="center"/>
           </w:tcPr>
           <w:p>
             <w:pPr>
               <w:pStyle w:val="Normal"/>
+              <w:jc w:val="center"/>
               <w:rPr>
                 <w:lang w:val="en-IE"/>
               </w:rPr>
@@ -144,10 +177,12 @@
           <w:tcPr>
             <w:tcW w:w="10455" w:type="dxa"/>
             <w:tcMar/>
+            <w:vAlign w:val="center"/>
           </w:tcPr>
           <w:p>
             <w:pPr>
               <w:pStyle w:val="Normal"/>
+              <w:jc w:val="center"/>
               <w:rPr>
                 <w:rFonts w:ascii="Aptos" w:hAnsi="Aptos" w:eastAsia="Aptos" w:cs="Aptos"/>
                 <w:lang w:val="de-DE"/>
@@ -366,38 +401,31 @@
       </w:pPr>
     </w:p>
     <w:p>
-      <w:pPr>
-        <w:rPr>
-          <w:rFonts w:hint="eastAsia"/>
-        </w:rPr>
-      </w:pPr>
-      <w:r>
-        <w:rPr>
-          <w:noProof/>
-        </w:rPr>
+      <w:pPr/>
+      <w:r>
         <w:drawing>
-          <wp:inline distT="0" distB="0" distL="0" distR="0" wp14:anchorId="56EA4C5B" wp14:editId="7930CF1C">
+          <wp:inline wp14:editId="67926C1C" wp14:anchorId="56EA4C5B">
             <wp:extent cx="5724525" cy="3333750"/>
             <wp:effectExtent l="0" t="0" r="0" b="0"/>
             <wp:docPr id="1898191539" name="drawing">
-              <a:extLst xmlns:a="http://schemas.openxmlformats.org/drawingml/2006/main">
+              <a:extLst>
                 <a:ext uri="{FF2B5EF4-FFF2-40B4-BE49-F238E27FC236}">
                   <a16:creationId xmlns:a16="http://schemas.microsoft.com/office/drawing/2014/main" id="{C1336FC0-3DCD-4521-8CA8-20F8AA2A270E}"/>
                 </a:ext>
               </a:extLst>
             </wp:docPr>
             <wp:cNvGraphicFramePr>
-              <a:graphicFrameLocks xmlns:a="http://schemas.openxmlformats.org/drawingml/2006/main" noChangeAspect="1"/>
+              <a:graphicFrameLocks noChangeAspect="1"/>
             </wp:cNvGraphicFramePr>
-            <a:graphic xmlns:a="http://schemas.openxmlformats.org/drawingml/2006/main">
-              <a:graphicData uri="http://schemas.openxmlformats.org/drawingml/2006/picture">
+            <a:graphic>
+              <a:graphicData xmlns:a="http://schemas.openxmlformats.org/drawingml/2006/main" uri="http://schemas.openxmlformats.org/drawingml/2006/picture">
                 <pic:pic xmlns:pic="http://schemas.openxmlformats.org/drawingml/2006/picture">
                   <pic:nvPicPr>
                     <pic:cNvPr id="1898191539" name=""/>
                     <pic:cNvPicPr/>
                   </pic:nvPicPr>
                   <pic:blipFill>
-                    <a:blip r:embed="rId7">
+                    <a:blip xmlns:r="http://schemas.openxmlformats.org/officeDocument/2006/relationships" r:embed="rId7">
                       <a:extLst>
                         <a:ext uri="{28A0092B-C50C-407E-A947-70E740481C1C}">
                           <a14:useLocalDpi xmlns:a14="http://schemas.microsoft.com/office/drawing/2010/main" val="0"/>
@@ -441,32 +469,29 @@
         <w:br/>
       </w:r>
       <w:r>
-        <w:rPr>
-          <w:noProof/>
-        </w:rPr>
         <w:drawing>
-          <wp:inline distT="0" distB="0" distL="0" distR="0" wp14:anchorId="05CB082F" wp14:editId="448C1920">
+          <wp:inline wp14:editId="7DC88193" wp14:anchorId="05CB082F">
             <wp:extent cx="5724525" cy="2143125"/>
             <wp:effectExtent l="0" t="0" r="0" b="0"/>
             <wp:docPr id="813301572" name="drawing">
-              <a:extLst xmlns:a="http://schemas.openxmlformats.org/drawingml/2006/main">
+              <a:extLst>
                 <a:ext uri="{FF2B5EF4-FFF2-40B4-BE49-F238E27FC236}">
                   <a16:creationId xmlns:a16="http://schemas.microsoft.com/office/drawing/2014/main" id="{0E29C078-9655-4C59-802D-A4A1AB101640}"/>
                 </a:ext>
               </a:extLst>
             </wp:docPr>
             <wp:cNvGraphicFramePr>
-              <a:graphicFrameLocks xmlns:a="http://schemas.openxmlformats.org/drawingml/2006/main" noChangeAspect="1"/>
+              <a:graphicFrameLocks noChangeAspect="1"/>
             </wp:cNvGraphicFramePr>
-            <a:graphic xmlns:a="http://schemas.openxmlformats.org/drawingml/2006/main">
-              <a:graphicData uri="http://schemas.openxmlformats.org/drawingml/2006/picture">
+            <a:graphic>
+              <a:graphicData xmlns:a="http://schemas.openxmlformats.org/drawingml/2006/main" uri="http://schemas.openxmlformats.org/drawingml/2006/picture">
                 <pic:pic xmlns:pic="http://schemas.openxmlformats.org/drawingml/2006/picture">
                   <pic:nvPicPr>
                     <pic:cNvPr id="813301572" name="Picture 813301572"/>
                     <pic:cNvPicPr/>
                   </pic:nvPicPr>
                   <pic:blipFill>
-                    <a:blip r:embed="rId8">
+                    <a:blip xmlns:r="http://schemas.openxmlformats.org/officeDocument/2006/relationships" r:embed="rId8">
                       <a:extLst>
                         <a:ext uri="{28A0092B-C50C-407E-A947-70E740481C1C}">
                           <a14:useLocalDpi xmlns:a14="http://schemas.microsoft.com/office/drawing/2010/main"/>
@@ -481,6 +506,54 @@
                     <a:xfrm>
                       <a:off x="0" y="0"/>
                       <a:ext cx="5724525" cy="2143125"/>
+                    </a:xfrm>
+                    <a:prstGeom prst="rect">
+                      <a:avLst/>
+                    </a:prstGeom>
+                  </pic:spPr>
+                </pic:pic>
+              </a:graphicData>
+            </a:graphic>
+          </wp:inline>
+        </w:drawing>
+      </w:r>
+    </w:p>
+    <w:p>
+      <w:pPr>
+        <w:pStyle w:val="Normal"/>
+      </w:pPr>
+      <w:r>
+        <w:drawing>
+          <wp:inline wp14:editId="2477221E" wp14:anchorId="7E62D96B">
+            <wp:extent cx="6638925" cy="2714625"/>
+            <wp:effectExtent l="0" t="0" r="0" b="0"/>
+            <wp:docPr id="779496213" name="drawing"/>
+            <wp:cNvGraphicFramePr>
+              <a:graphicFrameLocks noChangeAspect="1"/>
+            </wp:cNvGraphicFramePr>
+            <a:graphic>
+              <a:graphicData xmlns:a="http://schemas.openxmlformats.org/drawingml/2006/main" uri="http://schemas.openxmlformats.org/drawingml/2006/picture">
+                <pic:pic xmlns:pic="http://schemas.openxmlformats.org/drawingml/2006/picture">
+                  <pic:nvPicPr>
+                    <pic:cNvPr id="779496213" name="Picture 779496213"/>
+                    <pic:cNvPicPr/>
+                  </pic:nvPicPr>
+                  <pic:blipFill>
+                    <a:blip xmlns:r="http://schemas.openxmlformats.org/officeDocument/2006/relationships" r:embed="rId500355339">
+                      <a:extLst>
+                        <a:ext uri="{28A0092B-C50C-407E-A947-70E740481C1C}">
+                          <a14:useLocalDpi xmlns:a14="http://schemas.microsoft.com/office/drawing/2010/main"/>
+                        </a:ext>
+                      </a:extLst>
+                    </a:blip>
+                    <a:stretch>
+                      <a:fillRect/>
+                    </a:stretch>
+                  </pic:blipFill>
+                  <pic:spPr>
+                    <a:xfrm>
+                      <a:off x="0" y="0"/>
+                      <a:ext cx="6638925" cy="2714625"/>
                     </a:xfrm>
                     <a:prstGeom prst="rect">
                       <a:avLst/>

</xml_diff>

<commit_message>
third commit wdd project
</commit_message>
<xml_diff>
--- a/Documents/group_G_Report.docx
+++ b/Documents/group_G_Report.docx
@@ -1,6 +1,6 @@
 
 <file path=word/document.xml><?xml version="1.0" encoding="utf-8"?>
-<w:document xmlns:wpc="http://schemas.microsoft.com/office/word/2010/wordprocessingCanvas" xmlns:cx="http://schemas.microsoft.com/office/drawing/2014/chartex" xmlns:cx1="http://schemas.microsoft.com/office/drawing/2015/9/8/chartex" xmlns:cx2="http://schemas.microsoft.com/office/drawing/2015/10/21/chartex" xmlns:cx3="http://schemas.microsoft.com/office/drawing/2016/5/9/chartex" xmlns:cx4="http://schemas.microsoft.com/office/drawing/2016/5/10/chartex" xmlns:cx5="http://schemas.microsoft.com/office/drawing/2016/5/11/chartex" xmlns:cx6="http://schemas.microsoft.com/office/drawing/2016/5/12/chartex" xmlns:cx7="http://schemas.microsoft.com/office/drawing/2016/5/13/chartex" xmlns:cx8="http://schemas.microsoft.com/office/drawing/2016/5/14/chartex" xmlns:mc="http://schemas.openxmlformats.org/markup-compatibility/2006" xmlns:aink="http://schemas.microsoft.com/office/drawing/2016/ink" xmlns:am3d="http://schemas.microsoft.com/office/drawing/2017/model3d" xmlns:o="urn:schemas-microsoft-com:office:office" xmlns:oel="http://schemas.microsoft.com/office/2019/extlst" xmlns:r="http://schemas.openxmlformats.org/officeDocument/2006/relationships" xmlns:m="http://schemas.openxmlformats.org/officeDocument/2006/math" xmlns:v="urn:schemas-microsoft-com:vml" xmlns:wp14="http://schemas.microsoft.com/office/word/2010/wordprocessingDrawing" xmlns:wp="http://schemas.openxmlformats.org/drawingml/2006/wordprocessingDrawing" xmlns:w10="urn:schemas-microsoft-com:office:word" xmlns:w="http://schemas.openxmlformats.org/wordprocessingml/2006/main" xmlns:w14="http://schemas.microsoft.com/office/word/2010/wordml" xmlns:w15="http://schemas.microsoft.com/office/word/2012/wordml" xmlns:w16cex="http://schemas.microsoft.com/office/word/2018/wordml/cex" xmlns:w16cid="http://schemas.microsoft.com/office/word/2016/wordml/cid" xmlns:w16="http://schemas.microsoft.com/office/word/2018/wordml" xmlns:w16du="http://schemas.microsoft.com/office/word/2023/wordml/word16du" xmlns:w16sdtdh="http://schemas.microsoft.com/office/word/2020/wordml/sdtdatahash" xmlns:w16sdtfl="http://schemas.microsoft.com/office/word/2024/wordml/sdtformatlock" xmlns:w16se="http://schemas.microsoft.com/office/word/2015/wordml/symex" xmlns:wpg="http://schemas.microsoft.com/office/word/2010/wordprocessingGroup" xmlns:wpi="http://schemas.microsoft.com/office/word/2010/wordprocessingInk" xmlns:wne="http://schemas.microsoft.com/office/word/2006/wordml" xmlns:wps="http://schemas.microsoft.com/office/word/2010/wordprocessingShape" xmlns:a="http://schemas.openxmlformats.org/drawingml/2006/main" xmlns:pic="http://schemas.openxmlformats.org/drawingml/2006/picture" xmlns:a14="http://schemas.microsoft.com/office/drawing/2010/main" xmlns:a1611="http://schemas.microsoft.com/office/drawing/2016/11/main" xmlns:a16="http://schemas.microsoft.com/office/drawing/2014/main" mc:Ignorable="w14 w15 w16se w16cid w16 w16cex w16sdtdh w16sdtfl w16du wp14">
+<w:document xmlns:wpc="http://schemas.microsoft.com/office/word/2010/wordprocessingCanvas" xmlns:cx="http://schemas.microsoft.com/office/drawing/2014/chartex" xmlns:cx1="http://schemas.microsoft.com/office/drawing/2015/9/8/chartex" xmlns:cx2="http://schemas.microsoft.com/office/drawing/2015/10/21/chartex" xmlns:cx3="http://schemas.microsoft.com/office/drawing/2016/5/9/chartex" xmlns:cx4="http://schemas.microsoft.com/office/drawing/2016/5/10/chartex" xmlns:cx5="http://schemas.microsoft.com/office/drawing/2016/5/11/chartex" xmlns:cx6="http://schemas.microsoft.com/office/drawing/2016/5/12/chartex" xmlns:cx7="http://schemas.microsoft.com/office/drawing/2016/5/13/chartex" xmlns:cx8="http://schemas.microsoft.com/office/drawing/2016/5/14/chartex" xmlns:mc="http://schemas.openxmlformats.org/markup-compatibility/2006" xmlns:aink="http://schemas.microsoft.com/office/drawing/2016/ink" xmlns:am3d="http://schemas.microsoft.com/office/drawing/2017/model3d" xmlns:o="urn:schemas-microsoft-com:office:office" xmlns:oel="http://schemas.microsoft.com/office/2019/extlst" xmlns:r="http://schemas.openxmlformats.org/officeDocument/2006/relationships" xmlns:m="http://schemas.openxmlformats.org/officeDocument/2006/math" xmlns:v="urn:schemas-microsoft-com:vml" xmlns:wp14="http://schemas.microsoft.com/office/word/2010/wordprocessingDrawing" xmlns:wp="http://schemas.openxmlformats.org/drawingml/2006/wordprocessingDrawing" xmlns:w10="urn:schemas-microsoft-com:office:word" xmlns:w="http://schemas.openxmlformats.org/wordprocessingml/2006/main" xmlns:w14="http://schemas.microsoft.com/office/word/2010/wordml" xmlns:w15="http://schemas.microsoft.com/office/word/2012/wordml" xmlns:w16cex="http://schemas.microsoft.com/office/word/2018/wordml/cex" xmlns:w16cid="http://schemas.microsoft.com/office/word/2016/wordml/cid" xmlns:w16="http://schemas.microsoft.com/office/word/2018/wordml" xmlns:w16du="http://schemas.microsoft.com/office/word/2023/wordml/word16du" xmlns:w16sdtdh="http://schemas.microsoft.com/office/word/2020/wordml/sdtdatahash" xmlns:w16sdtfl="http://schemas.microsoft.com/office/word/2024/wordml/sdtformatlock" xmlns:w16se="http://schemas.microsoft.com/office/word/2015/wordml/symex" xmlns:wpg="http://schemas.microsoft.com/office/word/2010/wordprocessingGroup" xmlns:wpi="http://schemas.microsoft.com/office/word/2010/wordprocessingInk" xmlns:wne="http://schemas.microsoft.com/office/word/2006/wordml" xmlns:wps="http://schemas.microsoft.com/office/word/2010/wordprocessingShape" mc:Ignorable="w14 w15 w16se w16cid w16 w16cex w16sdtdh w16sdtfl w16du wp14">
   <w:body>
     <w:tbl>
       <w:tblPr>
@@ -80,7 +80,7 @@
       </w:tr>
       <w:tr>
         <w:trPr>
-          <w:trHeight w:val="648" w:hRule="exact"/>
+          <w:trHeight w:hRule="exact" w:val="648"/>
         </w:trPr>
         <w:tc>
           <w:tcPr>
@@ -326,7 +326,7 @@
               <w:szCs w:val="36"/>
             </w:rPr>
             <w:drawing>
-              <wp:anchor distT="0" distB="0" distL="114300" distR="114300" simplePos="0" relativeHeight="251660288" behindDoc="1" locked="0" layoutInCell="1" allowOverlap="1" wp14:anchorId="064A9AB0" wp14:editId="1DC44721">
+              <wp:anchor distT="0" distB="0" distL="114300" distR="114300" simplePos="0" relativeHeight="251658241" behindDoc="1" locked="0" layoutInCell="1" allowOverlap="1" wp14:anchorId="064A9AB0" wp14:editId="1DC44721">
                 <wp:simplePos x="0" y="0"/>
                 <wp:positionH relativeFrom="page">
                   <wp:align>left</wp:align>
@@ -391,7 +391,7 @@
             <mc:AlternateContent>
               <mc:Choice Requires="wps">
                 <w:drawing>
-                  <wp:anchor distT="0" distB="0" distL="114300" distR="114300" simplePos="0" relativeHeight="251659264" behindDoc="1" locked="0" layoutInCell="1" allowOverlap="1" wp14:anchorId="40431CCD" wp14:editId="69B4B445">
+                  <wp:anchor distT="0" distB="0" distL="114300" distR="114300" simplePos="0" relativeHeight="251658240" behindDoc="1" locked="0" layoutInCell="1" allowOverlap="1" wp14:anchorId="40431CCD" wp14:editId="69B4B445">
                     <wp:simplePos x="0" y="0"/>
                     <wp:positionH relativeFrom="page">
                       <wp:align>center</wp:align>
@@ -469,12 +469,12 @@
                 </w:drawing>
               </mc:Choice>
               <mc:Fallback>
-                <w:pict w14:anchorId="02A34674">
-                  <v:shapetype id="_x0000_t202" coordsize="21600,21600" o:spt="202" path="m,l,21600r21600,l21600,xe" w14:anchorId="40431CCD">
+                <w:pict>
+                  <v:shapetype w14:anchorId="40431CCD" id="_x0000_t202" coordsize="21600,21600" o:spt="202" path="m,l,21600r21600,l21600,xe">
                     <v:stroke joinstyle="miter"/>
                     <v:path gradientshapeok="t" o:connecttype="rect"/>
                   </v:shapetype>
-                  <v:shape id="Text Box 2" style="position:absolute;margin-left:0;margin-top:0;width:553.9pt;height:256.3pt;z-index:-251657216;visibility:visible;mso-wrap-style:square;mso-width-percent:906;mso-height-percent:0;mso-top-percent:510;mso-wrap-distance-left:9pt;mso-wrap-distance-top:0;mso-wrap-distance-right:9pt;mso-wrap-distance-bottom:0;mso-position-horizontal:center;mso-position-horizontal-relative:page;mso-position-vertical-relative:page;mso-width-percent:906;mso-height-percent:0;mso-top-percent:510;mso-width-relative:page;mso-height-relative:margin;v-text-anchor:top" alt="Cover page content layout" o:spid="_x0000_s1026" filled="f" stroked="f" strokeweight=".5pt" type="#_x0000_t202" o:gfxdata="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">
+                  <v:shape id="Text Box 2" o:spid="_x0000_s1026" type="#_x0000_t202" alt="Cover page content layout" style="position:absolute;margin-left:0;margin-top:0;width:553.9pt;height:256.3pt;z-index:-251658240;visibility:visible;mso-wrap-style:square;mso-width-percent:906;mso-height-percent:0;mso-top-percent:510;mso-wrap-distance-left:9pt;mso-wrap-distance-top:0;mso-wrap-distance-right:9pt;mso-wrap-distance-bottom:0;mso-position-horizontal:center;mso-position-horizontal-relative:page;mso-position-vertical-relative:page;mso-width-percent:906;mso-height-percent:0;mso-top-percent:510;mso-width-relative:page;mso-height-relative:margin;v-text-anchor:top" o:gfxdata="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" filled="f" stroked="f" strokeweight=".5pt">
                     <v:textbox style="mso-fit-shape-to-text:t" inset="0,0,0,0">
                       <w:txbxContent>
                         <w:p/>
@@ -506,29 +506,24 @@
     </w:sdt>
     <w:sdt>
       <w:sdtPr>
+        <w:rPr>
+          <w:rFonts w:asciiTheme="minorHAnsi" w:eastAsiaTheme="minorEastAsia" w:hAnsiTheme="minorHAnsi" w:cstheme="minorBidi"/>
+          <w:color w:val="auto"/>
+          <w:sz w:val="24"/>
+          <w:szCs w:val="24"/>
+          <w:lang w:val="en-GB" w:eastAsia="ja-JP"/>
+        </w:rPr>
         <w:id w:val="-928108347"/>
         <w:docPartObj>
           <w:docPartGallery w:val="Table of Contents"/>
           <w:docPartUnique/>
         </w:docPartObj>
-        <w:rPr>
-          <w:rFonts w:ascii="Aptos" w:hAnsi="Aptos" w:eastAsia="ＭＳ 明朝" w:cs="Arial" w:asciiTheme="minorAscii" w:hAnsiTheme="minorAscii" w:eastAsiaTheme="minorEastAsia" w:cstheme="minorBidi"/>
-          <w:color w:val="auto"/>
-          <w:sz w:val="24"/>
-          <w:szCs w:val="24"/>
-          <w:lang w:val="en-GB" w:eastAsia="ja-JP"/>
-        </w:rPr>
       </w:sdtPr>
       <w:sdtEndPr>
         <w:rPr>
-          <w:rFonts w:ascii="Aptos" w:hAnsi="Aptos" w:eastAsia="ＭＳ 明朝" w:cs="Arial" w:asciiTheme="minorAscii" w:hAnsiTheme="minorAscii" w:eastAsiaTheme="minorEastAsia" w:cstheme="minorBidi"/>
-          <w:b w:val="1"/>
-          <w:bCs w:val="1"/>
+          <w:b/>
+          <w:bCs/>
           <w:noProof/>
-          <w:color w:val="auto"/>
-          <w:sz w:val="24"/>
-          <w:szCs w:val="24"/>
-          <w:lang w:val="en-GB" w:eastAsia="ja-JP"/>
         </w:rPr>
       </w:sdtEndPr>
       <w:sdtContent>
@@ -562,7 +557,7 @@
           <w:r>
             <w:fldChar w:fldCharType="separate"/>
           </w:r>
-          <w:hyperlink w:history="1" w:anchor="_Toc214751925">
+          <w:hyperlink w:anchor="_Toc214751925" w:history="1">
             <w:r>
               <w:rPr>
                 <w:rStyle w:val="Hyperlink"/>
@@ -635,7 +630,7 @@
               <w14:ligatures w14:val="standardContextual"/>
             </w:rPr>
           </w:pPr>
-          <w:hyperlink w:history="1" w:anchor="_Toc214751926">
+          <w:hyperlink w:anchor="_Toc214751926" w:history="1">
             <w:r>
               <w:rPr>
                 <w:rStyle w:val="Hyperlink"/>
@@ -706,7 +701,7 @@
               <w14:ligatures w14:val="standardContextual"/>
             </w:rPr>
           </w:pPr>
-          <w:hyperlink w:history="1" w:anchor="_Toc214751927">
+          <w:hyperlink w:anchor="_Toc214751927" w:history="1">
             <w:r>
               <w:rPr>
                 <w:rStyle w:val="Hyperlink"/>
@@ -777,7 +772,7 @@
               <w14:ligatures w14:val="standardContextual"/>
             </w:rPr>
           </w:pPr>
-          <w:hyperlink w:history="1" w:anchor="_Toc214751928">
+          <w:hyperlink w:anchor="_Toc214751928" w:history="1">
             <w:r>
               <w:rPr>
                 <w:rStyle w:val="Hyperlink"/>
@@ -848,7 +843,7 @@
               <w14:ligatures w14:val="standardContextual"/>
             </w:rPr>
           </w:pPr>
-          <w:hyperlink w:history="1" w:anchor="_Toc214751929">
+          <w:hyperlink w:anchor="_Toc214751929" w:history="1">
             <w:r>
               <w:rPr>
                 <w:rStyle w:val="Hyperlink"/>
@@ -919,7 +914,7 @@
               <w14:ligatures w14:val="standardContextual"/>
             </w:rPr>
           </w:pPr>
-          <w:hyperlink w:history="1" w:anchor="_Toc214751930">
+          <w:hyperlink w:anchor="_Toc214751930" w:history="1">
             <w:r>
               <w:rPr>
                 <w:rStyle w:val="Hyperlink"/>
@@ -990,7 +985,7 @@
               <w14:ligatures w14:val="standardContextual"/>
             </w:rPr>
           </w:pPr>
-          <w:hyperlink w:history="1" w:anchor="_Toc214751931">
+          <w:hyperlink w:anchor="_Toc214751931" w:history="1">
             <w:r>
               <w:rPr>
                 <w:rStyle w:val="Hyperlink"/>
@@ -1061,7 +1056,7 @@
               <w14:ligatures w14:val="standardContextual"/>
             </w:rPr>
           </w:pPr>
-          <w:hyperlink w:history="1" w:anchor="_Toc214751932">
+          <w:hyperlink w:anchor="_Toc214751932" w:history="1">
             <w:r>
               <w:rPr>
                 <w:rStyle w:val="Hyperlink"/>
@@ -1108,7 +1103,7 @@
                 <w:noProof/>
                 <w:webHidden/>
               </w:rPr>
-              <w:t>4</w:t>
+              <w:t>5</w:t>
             </w:r>
             <w:r>
               <w:rPr>
@@ -1132,7 +1127,7 @@
               <w14:ligatures w14:val="standardContextual"/>
             </w:rPr>
           </w:pPr>
-          <w:hyperlink w:history="1" w:anchor="_Toc214751933">
+          <w:hyperlink w:anchor="_Toc214751933" w:history="1">
             <w:r>
               <w:rPr>
                 <w:rStyle w:val="Hyperlink"/>
@@ -1203,7 +1198,7 @@
               <w14:ligatures w14:val="standardContextual"/>
             </w:rPr>
           </w:pPr>
-          <w:hyperlink w:history="1" w:anchor="_Toc214751934">
+          <w:hyperlink w:anchor="_Toc214751934" w:history="1">
             <w:r>
               <w:rPr>
                 <w:rStyle w:val="Hyperlink"/>
@@ -1301,7 +1296,7 @@
                 <w:lang w:val="de-DE"/>
               </w:rPr>
             </w:pPr>
-            <w:bookmarkStart w:name="_Toc214751925" w:id="0"/>
+            <w:bookmarkStart w:id="0" w:name="_Toc214751925"/>
             <w:r>
               <w:rPr>
                 <w:color w:val="275317" w:themeColor="accent6" w:themeShade="80"/>
@@ -1347,7 +1342,7 @@
                 <w:lang w:val="de-DE"/>
               </w:rPr>
             </w:pPr>
-            <w:hyperlink w:history="1" r:id="rId11">
+            <w:hyperlink r:id="rId11" w:history="1">
               <w:r>
                 <w:rPr>
                   <w:rStyle w:val="Hyperlink"/>
@@ -1362,7 +1357,7 @@
           <w:p>
             <w:pPr>
               <w:rPr>
-                <w:rFonts w:ascii="Aptos" w:hAnsi="Aptos" w:eastAsia="Aptos" w:cs="Aptos"/>
+                <w:rFonts w:ascii="Aptos" w:eastAsia="Aptos" w:hAnsi="Aptos" w:cs="Aptos"/>
                 <w:lang w:val="de-DE"/>
               </w:rPr>
             </w:pPr>
@@ -1382,7 +1377,7 @@
             <w:pPr>
               <w:jc w:val="center"/>
               <w:rPr>
-                <w:rFonts w:ascii="Aptos" w:hAnsi="Aptos" w:eastAsia="Aptos" w:cs="Aptos"/>
+                <w:rFonts w:ascii="Aptos" w:eastAsia="Aptos" w:hAnsi="Aptos" w:cs="Aptos"/>
                 <w:sz w:val="32"/>
                 <w:szCs w:val="32"/>
                 <w:lang w:val="de-DE"/>
@@ -1390,7 +1385,7 @@
             </w:pPr>
             <w:r>
               <w:rPr>
-                <w:rFonts w:ascii="Aptos" w:hAnsi="Aptos" w:eastAsia="Aptos" w:cs="Aptos"/>
+                <w:rFonts w:ascii="Aptos" w:eastAsia="Aptos" w:hAnsi="Aptos" w:cs="Aptos"/>
                 <w:sz w:val="32"/>
                 <w:szCs w:val="32"/>
                 <w:lang w:val="de-DE"/>
@@ -1405,11 +1400,11 @@
                 <w:lang w:val="de-DE"/>
               </w:rPr>
             </w:pPr>
-            <w:hyperlink w:history="1" r:id="rId12">
+            <w:hyperlink r:id="rId12" w:history="1">
               <w:r>
                 <w:rPr>
                   <w:rStyle w:val="Hyperlink"/>
-                  <w:rFonts w:ascii="Aptos" w:hAnsi="Aptos" w:eastAsia="Aptos" w:cs="Aptos"/>
+                  <w:rFonts w:ascii="Aptos" w:eastAsia="Aptos" w:hAnsi="Aptos" w:cs="Aptos"/>
                   <w:lang w:val="de-DE"/>
                 </w:rPr>
                 <w:t>x25780011</w:t>
@@ -1433,7 +1428,7 @@
             <w:pPr>
               <w:jc w:val="center"/>
               <w:rPr>
-                <w:rFonts w:ascii="Aptos" w:hAnsi="Aptos" w:eastAsia="Aptos" w:cs="Aptos"/>
+                <w:rFonts w:ascii="Aptos" w:eastAsia="Aptos" w:hAnsi="Aptos" w:cs="Aptos"/>
                 <w:lang w:val="de-DE"/>
               </w:rPr>
             </w:pPr>
@@ -1474,20 +1469,13 @@
                 <w:lang w:val="de-DE"/>
               </w:rPr>
             </w:pPr>
-            <w:hyperlink w:history="1" r:id="rId13">
+            <w:hyperlink r:id="rId13" w:history="1">
               <w:r>
                 <w:rPr>
                   <w:rStyle w:val="Hyperlink"/>
                   <w:lang w:val="de-DE"/>
                 </w:rPr>
-                <w:t>x24336050</w:t>
-              </w:r>
-              <w:r>
-                <w:rPr>
-                  <w:rStyle w:val="Hyperlink"/>
-                  <w:lang w:val="de-DE"/>
-                </w:rPr>
-                <w:t>@student.ncirl.ie</w:t>
+                <w:t>x24336050@student.ncirl.ie</w:t>
               </w:r>
             </w:hyperlink>
             <w:r>
@@ -1541,11 +1529,11 @@
                 <w:lang w:val="de-DE"/>
               </w:rPr>
             </w:pPr>
-            <w:hyperlink w:history="1" r:id="rId14">
+            <w:hyperlink r:id="rId14" w:history="1">
               <w:r>
                 <w:rPr>
                   <w:rStyle w:val="Hyperlink"/>
-                  <w:rFonts w:ascii="Aptos" w:hAnsi="Aptos" w:eastAsia="Aptos" w:cs="Aptos"/>
+                  <w:rFonts w:ascii="Aptos" w:eastAsia="Aptos" w:hAnsi="Aptos" w:cs="Aptos"/>
                   <w:lang w:val="de-DE"/>
                 </w:rPr>
                 <w:t>x24314820</w:t>
@@ -1569,7 +1557,7 @@
             <w:pPr>
               <w:jc w:val="center"/>
               <w:rPr>
-                <w:rFonts w:ascii="Aptos" w:hAnsi="Aptos" w:eastAsia="Aptos" w:cs="Aptos"/>
+                <w:rFonts w:ascii="Aptos" w:eastAsia="Aptos" w:hAnsi="Aptos" w:cs="Aptos"/>
                 <w:lang w:val="de-DE"/>
               </w:rPr>
             </w:pPr>
@@ -1594,7 +1582,7 @@
         </w:rPr>
         <w:br w:type="page"/>
       </w:r>
-      <w:bookmarkStart w:name="_Toc214751926" w:id="1"/>
+      <w:bookmarkStart w:id="1" w:name="_Toc214751926"/>
       <w:r>
         <w:t>GitHub:</w:t>
       </w:r>
@@ -1671,7 +1659,7 @@
           <w:p>
             <w:pPr>
               <w:rPr>
-                <w:rFonts w:ascii="Aptos" w:hAnsi="Aptos" w:eastAsia="Aptos" w:cs="Aptos"/>
+                <w:rFonts w:ascii="Aptos" w:eastAsia="Aptos" w:hAnsi="Aptos" w:cs="Aptos"/>
                 <w:sz w:val="28"/>
                 <w:szCs w:val="28"/>
                 <w:lang w:val="de-DE"/>
@@ -1702,7 +1690,7 @@
               <w:r>
                 <w:rPr>
                   <w:rStyle w:val="Hyperlink"/>
-                  <w:rFonts w:ascii="Aptos" w:hAnsi="Aptos" w:eastAsia="Aptos" w:cs="Aptos"/>
+                  <w:rFonts w:ascii="Aptos" w:eastAsia="Aptos" w:hAnsi="Aptos" w:cs="Aptos"/>
                   <w:lang w:val="de-DE"/>
                 </w:rPr>
                 <w:t>https://github.com/DebugT/wdd_project_groupc</w:t>
@@ -1722,7 +1710,7 @@
           <w:p>
             <w:pPr>
               <w:rPr>
-                <w:rFonts w:ascii="Aptos" w:hAnsi="Aptos" w:eastAsia="Aptos" w:cs="Aptos"/>
+                <w:rFonts w:ascii="Aptos" w:eastAsia="Aptos" w:hAnsi="Aptos" w:cs="Aptos"/>
                 <w:sz w:val="28"/>
                 <w:szCs w:val="28"/>
                 <w:lang w:val="de-DE"/>
@@ -1730,7 +1718,7 @@
             </w:pPr>
             <w:r>
               <w:rPr>
-                <w:rFonts w:ascii="Aptos" w:hAnsi="Aptos" w:eastAsia="Aptos" w:cs="Aptos"/>
+                <w:rFonts w:ascii="Aptos" w:eastAsia="Aptos" w:hAnsi="Aptos" w:cs="Aptos"/>
                 <w:sz w:val="28"/>
                 <w:szCs w:val="28"/>
                 <w:lang w:val="de-DE"/>
@@ -1746,7 +1734,7 @@
           <w:p>
             <w:pPr>
               <w:rPr>
-                <w:rFonts w:ascii="Aptos" w:hAnsi="Aptos" w:eastAsia="Aptos" w:cs="Aptos"/>
+                <w:rFonts w:ascii="Aptos" w:eastAsia="Aptos" w:hAnsi="Aptos" w:cs="Aptos"/>
                 <w:lang w:val="de-DE"/>
               </w:rPr>
             </w:pPr>
@@ -1754,7 +1742,7 @@
               <w:r>
                 <w:rPr>
                   <w:rStyle w:val="Hyperlink"/>
-                  <w:rFonts w:ascii="Aptos" w:hAnsi="Aptos" w:eastAsia="Aptos" w:cs="Aptos"/>
+                  <w:rFonts w:ascii="Aptos" w:eastAsia="Aptos" w:hAnsi="Aptos" w:cs="Aptos"/>
                   <w:lang w:val="de-DE"/>
                 </w:rPr>
                 <w:t>https://github.com/Sasha-Clover/myfirstwebsitenci</w:t>
@@ -1774,7 +1762,7 @@
           <w:p>
             <w:pPr>
               <w:rPr>
-                <w:rFonts w:ascii="Aptos" w:hAnsi="Aptos" w:eastAsia="Aptos" w:cs="Aptos"/>
+                <w:rFonts w:ascii="Aptos" w:eastAsia="Aptos" w:hAnsi="Aptos" w:cs="Aptos"/>
                 <w:sz w:val="28"/>
                 <w:szCs w:val="28"/>
                 <w:lang w:val="de-DE"/>
@@ -1804,7 +1792,7 @@
               <w:r>
                 <w:rPr>
                   <w:rStyle w:val="Hyperlink"/>
-                  <w:rFonts w:ascii="Aptos" w:hAnsi="Aptos" w:eastAsia="Aptos" w:cs="Aptos"/>
+                  <w:rFonts w:ascii="Aptos" w:eastAsia="Aptos" w:hAnsi="Aptos" w:cs="Aptos"/>
                   <w:lang w:val="de-DE"/>
                 </w:rPr>
                 <w:t>https://github.com/S1lverCr0w/wdd_group_proj</w:t>
@@ -1818,7 +1806,7 @@
       <w:pPr>
         <w:pStyle w:val="Heading1"/>
       </w:pPr>
-      <w:bookmarkStart w:name="_Toc214751927" w:id="2"/>
+      <w:bookmarkStart w:id="2" w:name="_Toc214751927"/>
       <w:r>
         <w:t>Ideas:</w:t>
       </w:r>
@@ -1830,7 +1818,7 @@
           <w:u w:val="single"/>
         </w:rPr>
       </w:pPr>
-      <w:bookmarkStart w:name="_Toc214751928" w:id="3"/>
+      <w:bookmarkStart w:id="3" w:name="_Toc214751928"/>
       <w:r>
         <w:rPr>
           <w:rStyle w:val="Heading2Char"/>
@@ -1983,7 +1971,7 @@
       <w:pPr>
         <w:pStyle w:val="Heading2"/>
       </w:pPr>
-      <w:bookmarkStart w:name="_Toc214751929" w:id="4"/>
+      <w:bookmarkStart w:id="4" w:name="_Toc214751929"/>
       <w:r>
         <w:t>Colour palette idea 2:</w:t>
       </w:r>
@@ -2055,13 +2043,11 @@
       <w:pPr>
         <w:pStyle w:val="Heading2"/>
       </w:pPr>
-      <w:bookmarkStart w:name="_Toc214751930" w:id="5"/>
-      <w:r>
-        <w:rPr/>
+      <w:bookmarkStart w:id="5" w:name="_Toc214751930"/>
+      <w:r>
         <w:t>Site Map</w:t>
       </w:r>
       <w:r>
-        <w:rPr/>
         <w:t>:</w:t>
       </w:r>
       <w:bookmarkEnd w:id="5"/>
@@ -2121,7 +2107,7 @@
           <w:noProof/>
         </w:rPr>
       </w:pPr>
-      <w:bookmarkStart w:name="_Toc214751931" w:id="6"/>
+      <w:bookmarkStart w:id="6" w:name="_Toc214751931"/>
       <w:r>
         <w:rPr>
           <w:rStyle w:val="Heading2Char"/>
@@ -2227,7 +2213,7 @@
           <w:rStyle w:val="Heading2Char"/>
         </w:rPr>
       </w:pPr>
-      <w:bookmarkStart w:name="_Toc214751932" w:id="7"/>
+      <w:bookmarkStart w:id="7" w:name="_Toc214751932"/>
       <w:r>
         <w:rPr>
           <w:rStyle w:val="Heading2Char"/>
@@ -2289,7 +2275,10 @@
           </w:tcPr>
           <w:p>
             <w:r>
-              <w:t>Page3.html desktop</w:t>
+              <w:t>findus</w:t>
+            </w:r>
+            <w:r>
+              <w:t>.html desktop</w:t>
             </w:r>
           </w:p>
         </w:tc>
@@ -2299,7 +2288,10 @@
           </w:tcPr>
           <w:p>
             <w:r>
-              <w:t>Page3.html mobile</w:t>
+              <w:t>findus</w:t>
+            </w:r>
+            <w:r>
+              <w:t>.html mobile</w:t>
             </w:r>
           </w:p>
         </w:tc>
@@ -2425,7 +2417,10 @@
           </w:tcPr>
           <w:p>
             <w:r>
-              <w:t>Page4.html desktop</w:t>
+              <w:t>conservation</w:t>
+            </w:r>
+            <w:r>
+              <w:t>.html desktop</w:t>
             </w:r>
           </w:p>
         </w:tc>
@@ -2435,7 +2430,10 @@
           </w:tcPr>
           <w:p>
             <w:r>
-              <w:t>Page4.html mobile</w:t>
+              <w:t>conservation</w:t>
+            </w:r>
+            <w:r>
+              <w:t>.html mobile</w:t>
             </w:r>
           </w:p>
         </w:tc>
@@ -2582,7 +2580,10 @@
           </w:tcPr>
           <w:p>
             <w:r>
-              <w:t>Page5.html desktop</w:t>
+              <w:t>contact</w:t>
+            </w:r>
+            <w:r>
+              <w:t>.html desktop</w:t>
             </w:r>
             <w:r>
               <w:br/>
@@ -2592,7 +2593,7 @@
                 <w:noProof/>
               </w:rPr>
               <w:drawing>
-                <wp:inline distT="0" distB="0" distL="0" distR="0" wp14:anchorId="334A1854" wp14:editId="2FDDC245">
+                <wp:inline distT="0" distB="0" distL="0" distR="0" wp14:anchorId="334A1854" wp14:editId="35DA77BB">
                   <wp:extent cx="3171825" cy="3810000"/>
                   <wp:effectExtent l="0" t="0" r="9525" b="0"/>
                   <wp:docPr id="967445178" name="drawing"/>
@@ -2641,7 +2642,10 @@
           </w:tcPr>
           <w:p>
             <w:r>
-              <w:t>Page5.html mobile</w:t>
+              <w:t>contact</w:t>
+            </w:r>
+            <w:r>
+              <w:t>.html mobile</w:t>
             </w:r>
             <w:r>
               <w:br/>
@@ -2651,7 +2655,7 @@
                 <w:noProof/>
               </w:rPr>
               <w:drawing>
-                <wp:inline distT="0" distB="0" distL="0" distR="0" wp14:anchorId="41C4AAD8" wp14:editId="6D3454D5">
+                <wp:inline distT="0" distB="0" distL="0" distR="0" wp14:anchorId="41C4AAD8" wp14:editId="40BEBA85">
                   <wp:extent cx="1885950" cy="3790950"/>
                   <wp:effectExtent l="0" t="0" r="0" b="0"/>
                   <wp:docPr id="1775378228" name="drawing"/>
@@ -2722,7 +2726,10 @@
           </w:tcPr>
           <w:p>
             <w:r>
-              <w:t>Page6.html desktop</w:t>
+              <w:t>info</w:t>
+            </w:r>
+            <w:r>
+              <w:t>.html desktop</w:t>
             </w:r>
           </w:p>
         </w:tc>
@@ -2732,7 +2739,10 @@
           </w:tcPr>
           <w:p>
             <w:r>
-              <w:t>Page6.html mobile</w:t>
+              <w:t>info</w:t>
+            </w:r>
+            <w:r>
+              <w:t>.html mobile</w:t>
             </w:r>
           </w:p>
         </w:tc>
@@ -2871,7 +2881,6 @@
         <w:tc>
           <w:tcPr>
             <w:tcW w:w="5970" w:type="dxa"/>
-            <w:tcMar/>
           </w:tcPr>
           <w:p>
             <w:r>
@@ -2882,7 +2891,6 @@
         <w:tc>
           <w:tcPr>
             <w:tcW w:w="5970" w:type="dxa"/>
-            <w:tcMar/>
           </w:tcPr>
           <w:p/>
         </w:tc>
@@ -2894,7 +2902,6 @@
         <w:tc>
           <w:tcPr>
             <w:tcW w:w="5970" w:type="dxa"/>
-            <w:tcMar/>
           </w:tcPr>
           <w:p>
             <w:r>
@@ -2905,7 +2912,6 @@
         <w:tc>
           <w:tcPr>
             <w:tcW w:w="5970" w:type="dxa"/>
-            <w:tcMar/>
           </w:tcPr>
           <w:p>
             <w:r>
@@ -2921,7 +2927,6 @@
         <w:tc>
           <w:tcPr>
             <w:tcW w:w="5970" w:type="dxa"/>
-            <w:tcMar/>
           </w:tcPr>
           <w:p>
             <w:r>
@@ -2975,7 +2980,6 @@
         <w:tc>
           <w:tcPr>
             <w:tcW w:w="5970" w:type="dxa"/>
-            <w:tcMar/>
           </w:tcPr>
           <w:p>
             <w:r>
@@ -3034,35 +3038,25 @@
         <w:tc>
           <w:tcPr>
             <w:tcW w:w="5970" w:type="dxa"/>
-            <w:tcMar/>
           </w:tcPr>
           <w:p>
             <w:r>
-              <w:rPr/>
               <w:t>news</w:t>
             </w:r>
             <w:r>
-              <w:rPr/>
-              <w:t xml:space="preserve">.html </w:t>
-            </w:r>
-            <w:r>
-              <w:rPr/>
-              <w:t>dektop</w:t>
+              <w:t>.html dektop</w:t>
             </w:r>
           </w:p>
         </w:tc>
         <w:tc>
           <w:tcPr>
             <w:tcW w:w="5970" w:type="dxa"/>
-            <w:tcMar/>
           </w:tcPr>
           <w:p>
             <w:r>
-              <w:rPr/>
               <w:t>news</w:t>
             </w:r>
             <w:r>
-              <w:rPr/>
               <w:t>.html mobile</w:t>
             </w:r>
           </w:p>
@@ -3075,7 +3069,6 @@
         <w:tc>
           <w:tcPr>
             <w:tcW w:w="5970" w:type="dxa"/>
-            <w:tcMar/>
           </w:tcPr>
           <w:p>
             <w:r>
@@ -3129,7 +3122,6 @@
         <w:tc>
           <w:tcPr>
             <w:tcW w:w="5970" w:type="dxa"/>
-            <w:tcMar/>
           </w:tcPr>
           <w:p>
             <w:r>
@@ -3224,7 +3216,10 @@
           </w:tcPr>
           <w:p>
             <w:r>
-              <w:t>Page7.html desktop</w:t>
+              <w:t>sources</w:t>
+            </w:r>
+            <w:r>
+              <w:t>.html desktop</w:t>
             </w:r>
           </w:p>
         </w:tc>
@@ -3234,7 +3229,10 @@
           </w:tcPr>
           <w:p>
             <w:r>
-              <w:t>Page7.html mobile</w:t>
+              <w:t>sources</w:t>
+            </w:r>
+            <w:r>
+              <w:t>.html mobile</w:t>
             </w:r>
           </w:p>
         </w:tc>
@@ -3360,7 +3358,10 @@
           </w:tcPr>
           <w:p>
             <w:r>
-              <w:t>Page8.html desktop</w:t>
+              <w:t>uisceIRE</w:t>
+            </w:r>
+            <w:r>
+              <w:t>.html desktop</w:t>
             </w:r>
           </w:p>
         </w:tc>
@@ -3370,7 +3371,10 @@
           </w:tcPr>
           <w:p>
             <w:r>
-              <w:t>Page8.html mobile</w:t>
+              <w:t>uisceIRE</w:t>
+            </w:r>
+            <w:r>
+              <w:t>.html mobile</w:t>
             </w:r>
           </w:p>
         </w:tc>
@@ -3492,7 +3496,7 @@
       <w:pPr>
         <w:pStyle w:val="Heading1"/>
       </w:pPr>
-      <w:bookmarkStart w:name="_Toc214751933" w:id="8"/>
+      <w:bookmarkStart w:id="8" w:name="_Toc214751933"/>
       <w:r>
         <w:t>Tasks:</w:t>
       </w:r>
@@ -3548,7 +3552,6 @@
         </w:rPr>
         <w:t>&amp;</w:t>
       </w:r>
-      <w:proofErr w:type="gramStart"/>
       <w:r>
         <w:rPr>
           <w:sz w:val="28"/>
@@ -3582,24 +3585,7 @@
           <w:sz w:val="28"/>
           <w:szCs w:val="28"/>
         </w:rPr>
-        <w:t>anding</w:t>
-      </w:r>
-      <w:proofErr w:type="gramEnd"/>
-      <w:r>
-        <w:rPr>
-          <w:sz w:val="28"/>
-          <w:szCs w:val="28"/>
-        </w:rPr>
-        <w:t xml:space="preserve"> </w:t>
-      </w:r>
-      <w:proofErr w:type="spellStart"/>
-      <w:proofErr w:type="gramStart"/>
-      <w:r>
-        <w:rPr>
-          <w:sz w:val="28"/>
-          <w:szCs w:val="28"/>
-        </w:rPr>
-        <w:t>page</w:t>
+        <w:t>anding page</w:t>
       </w:r>
       <w:r>
         <w:rPr>
@@ -3613,16 +3599,7 @@
           <w:sz w:val="28"/>
           <w:szCs w:val="28"/>
         </w:rPr>
-        <w:t>s</w:t>
-      </w:r>
-      <w:proofErr w:type="spellEnd"/>
-      <w:proofErr w:type="gramEnd"/>
-      <w:r>
-        <w:rPr>
-          <w:sz w:val="28"/>
-          <w:szCs w:val="28"/>
-        </w:rPr>
-        <w:t>”</w:t>
+        <w:t>s”</w:t>
       </w:r>
       <w:r>
         <w:rPr>
@@ -4220,7 +4197,6 @@
         </w:rPr>
         <w:t xml:space="preserve">nt </w:t>
       </w:r>
-      <w:proofErr w:type="gramStart"/>
       <w:r>
         <w:rPr>
           <w:sz w:val="28"/>
@@ -4242,7 +4218,6 @@
         </w:rPr>
         <w:t>)</w:t>
       </w:r>
-      <w:proofErr w:type="gramEnd"/>
       <w:r>
         <w:rPr>
           <w:sz w:val="28"/>
@@ -4472,32 +4447,14 @@
           <w:sz w:val="28"/>
           <w:szCs w:val="28"/>
         </w:rPr>
-        <w:t xml:space="preserve"> </w:t>
-      </w:r>
-      <w:proofErr w:type="spellStart"/>
-      <w:proofErr w:type="gramStart"/>
-      <w:r>
-        <w:rPr>
-          <w:sz w:val="28"/>
-          <w:szCs w:val="28"/>
-        </w:rPr>
-        <w:t>it</w:t>
-      </w:r>
-      <w:r>
-        <w:rPr>
-          <w:sz w:val="28"/>
-          <w:szCs w:val="28"/>
-        </w:rPr>
-        <w:t>s</w:t>
-      </w:r>
-      <w:proofErr w:type="spellEnd"/>
-      <w:proofErr w:type="gramEnd"/>
-      <w:r>
-        <w:rPr>
-          <w:sz w:val="28"/>
-          <w:szCs w:val="28"/>
-        </w:rPr>
-        <w:t xml:space="preserve"> nee</w:t>
+        <w:t xml:space="preserve"> it</w:t>
+      </w:r>
+      <w:r>
+        <w:rPr>
+          <w:sz w:val="28"/>
+          <w:szCs w:val="28"/>
+        </w:rPr>
+        <w:t>s nee</w:t>
       </w:r>
       <w:r>
         <w:rPr>
@@ -4690,10 +4647,8 @@
         <w:t xml:space="preserve"> </w:t>
       </w:r>
     </w:p>
-    <w:p w14:noSpellErr="1">
+    <w:p>
       <w:pPr>
-        <w:ind w:firstLine="0"/>
-        <w:jc w:val="both"/>
         <w:rPr>
           <w:sz w:val="28"/>
           <w:szCs w:val="28"/>
@@ -4701,39 +4656,34 @@
       </w:pPr>
       <w:r>
         <w:rPr>
-          <w:noProof/>
+          <w:sz w:val="28"/>
+          <w:szCs w:val="28"/>
         </w:rPr>
         <w:drawing>
-          <wp:inline distT="0" distB="0" distL="0" distR="0" wp14:anchorId="62461648" wp14:editId="7F745CA0">
-            <wp:extent cx="6635350" cy="3769869"/>
-            <wp:effectExtent l="0" t="0" r="0" b="0"/>
-            <wp:docPr id="66361650" name="drawing"/>
+          <wp:inline distT="0" distB="0" distL="0" distR="0" wp14:anchorId="0712BF00" wp14:editId="7AA8C124">
+            <wp:extent cx="6645910" cy="4575175"/>
+            <wp:effectExtent l="0" t="0" r="2540" b="0"/>
+            <wp:docPr id="1049491754" name="Picture 1"/>
             <wp:cNvGraphicFramePr>
               <a:graphicFrameLocks xmlns:a="http://schemas.openxmlformats.org/drawingml/2006/main" noChangeAspect="1"/>
             </wp:cNvGraphicFramePr>
             <a:graphic xmlns:a="http://schemas.openxmlformats.org/drawingml/2006/main">
-              <a:graphicData xmlns:a="http://schemas.openxmlformats.org/drawingml/2006/main" uri="http://schemas.openxmlformats.org/drawingml/2006/picture">
+              <a:graphicData uri="http://schemas.openxmlformats.org/drawingml/2006/picture">
                 <pic:pic xmlns:pic="http://schemas.openxmlformats.org/drawingml/2006/picture">
                   <pic:nvPicPr>
-                    <pic:cNvPr id="66361650" name="Picture 66361650"/>
+                    <pic:cNvPr id="1049491754" name=""/>
                     <pic:cNvPicPr/>
                   </pic:nvPicPr>
                   <pic:blipFill>
-                    <a:blip xmlns:r="http://schemas.openxmlformats.org/officeDocument/2006/relationships" r:embed="rId40" cstate="print">
-                      <a:extLst>
-                        <a:ext uri="{28A0092B-C50C-407E-A947-70E740481C1C}">
-                          <a14:useLocalDpi xmlns:a14="http://schemas.microsoft.com/office/drawing/2010/main"/>
-                        </a:ext>
-                      </a:extLst>
-                    </a:blip>
+                    <a:blip r:embed="rId40"/>
                     <a:stretch>
                       <a:fillRect/>
                     </a:stretch>
                   </pic:blipFill>
                   <pic:spPr>
-                    <a:xfrm rot="0">
+                    <a:xfrm>
                       <a:off x="0" y="0"/>
-                      <a:ext cx="6635350" cy="3769869"/>
+                      <a:ext cx="6645910" cy="4575175"/>
                     </a:xfrm>
                     <a:prstGeom prst="rect">
                       <a:avLst/>
@@ -4748,33 +4698,9 @@
     </w:p>
     <w:p>
       <w:pPr>
-        <w:rPr>
-          <w:sz w:val="28"/>
-          <w:szCs w:val="28"/>
-        </w:rPr>
-      </w:pPr>
-    </w:p>
-    <w:p>
-      <w:pPr>
-        <w:rPr>
-          <w:sz w:val="28"/>
-          <w:szCs w:val="28"/>
-        </w:rPr>
-      </w:pPr>
-    </w:p>
-    <w:p>
-      <w:pPr>
-        <w:rPr>
-          <w:sz w:val="28"/>
-          <w:szCs w:val="28"/>
-        </w:rPr>
-      </w:pPr>
-    </w:p>
-    <w:p>
-      <w:pPr>
         <w:pStyle w:val="Heading1"/>
       </w:pPr>
-      <w:bookmarkStart w:name="_Toc214751934" w:id="9"/>
+      <w:bookmarkStart w:id="9" w:name="_Toc214751934"/>
       <w:r>
         <w:t>Notes:</w:t>
       </w:r>
@@ -4902,15 +4828,7 @@
         </w:numPr>
       </w:pPr>
       <w:r>
-        <w:t xml:space="preserve">GitHub commits </w:t>
-      </w:r>
-      <w:proofErr w:type="gramStart"/>
-      <w:r>
-        <w:t>have to</w:t>
-      </w:r>
-      <w:proofErr w:type="gramEnd"/>
-      <w:r>
-        <w:t xml:space="preserve"> be spread evenly</w:t>
+        <w:t>GitHub commits have to be spread evenly</w:t>
       </w:r>
     </w:p>
     <w:p/>
@@ -4931,14 +4849,7 @@
           <w:highlight w:val="green"/>
           <w:lang w:val="en-IE"/>
         </w:rPr>
-        <w:t xml:space="preserve"> </w:t>
-      </w:r>
-      <w:r>
-        <w:rPr>
-          <w:highlight w:val="green"/>
-          <w:lang w:val="en-IE"/>
-        </w:rPr>
-        <w:t>Done</w:t>
+        <w:t xml:space="preserve"> Done</w:t>
       </w:r>
     </w:p>
     <w:p>
@@ -4961,7 +4872,7 @@
       </w:r>
       <w:r>
         <w:rPr>
-          <w:rFonts w:ascii="Wingdings" w:hAnsi="Wingdings" w:eastAsia="Wingdings" w:cs="Wingdings"/>
+          <w:rFonts w:ascii="Wingdings" w:eastAsia="Wingdings" w:hAnsi="Wingdings" w:cs="Wingdings"/>
           <w:lang w:val="en-IE"/>
         </w:rPr>
         <w:t>è</w:t>
@@ -5008,8 +4919,6 @@
       </w:r>
       <w:r>
         <w:br/>
-      </w:r>
-      <w:r>
         <w:t xml:space="preserve">Excellent &amp; above Excellent evidence of design process, consistent with final website. Very well documented. </w:t>
       </w:r>
     </w:p>
@@ -5056,8 +4965,6 @@
       </w:r>
       <w:r>
         <w:br/>
-      </w:r>
-      <w:r>
         <w:t xml:space="preserve">Excellent implementation of HTML elements, implemented excellently, working perfectly.  </w:t>
       </w:r>
     </w:p>
@@ -5078,11 +4985,6 @@
           <w:highlight w:val="yellow"/>
         </w:rPr>
         <w:br/>
-      </w:r>
-      <w:r>
-        <w:rPr>
-          <w:highlight w:val="yellow"/>
-        </w:rPr>
         <w:t>Excellent use of JS in manipulation of the DOM &amp; form validation</w:t>
       </w:r>
       <w:r>
@@ -5101,8 +5003,6 @@
       </w:r>
       <w:r>
         <w:br/>
-      </w:r>
-      <w:r>
         <w:t>Website is responsive with no visual errors using a responsive framework with extensive customisation</w:t>
       </w:r>
       <w:r>
@@ -5166,7 +5066,7 @@
       </w:pPr>
     </w:p>
     <w:sectPr>
-      <w:pgSz w:w="11906" w:h="16838" w:orient="portrait"/>
+      <w:pgSz w:w="11906" w:h="16838"/>
       <w:pgMar w:top="720" w:right="720" w:bottom="720" w:left="720" w:header="720" w:footer="720" w:gutter="0"/>
       <w:pgNumType w:start="0"/>
       <w:cols w:space="720"/>
@@ -5242,7 +5142,7 @@
         <w:ind w:left="720" w:hanging="360"/>
       </w:pPr>
       <w:rPr>
-        <w:rFonts w:hint="default" w:ascii="Symbol" w:hAnsi="Symbol"/>
+        <w:rFonts w:ascii="Symbol" w:hAnsi="Symbol" w:hint="default"/>
       </w:rPr>
     </w:lvl>
     <w:lvl w:ilvl="1" w:tplc="88048FAC">
@@ -5254,7 +5154,7 @@
         <w:ind w:left="1440" w:hanging="360"/>
       </w:pPr>
       <w:rPr>
-        <w:rFonts w:hint="default" w:ascii="Courier New" w:hAnsi="Courier New"/>
+        <w:rFonts w:ascii="Courier New" w:hAnsi="Courier New" w:hint="default"/>
       </w:rPr>
     </w:lvl>
     <w:lvl w:ilvl="2" w:tplc="31026DBE">
@@ -5266,7 +5166,7 @@
         <w:ind w:left="2160" w:hanging="360"/>
       </w:pPr>
       <w:rPr>
-        <w:rFonts w:hint="default" w:ascii="Wingdings" w:hAnsi="Wingdings"/>
+        <w:rFonts w:ascii="Wingdings" w:hAnsi="Wingdings" w:hint="default"/>
       </w:rPr>
     </w:lvl>
     <w:lvl w:ilvl="3" w:tplc="87CE60B4">
@@ -5278,7 +5178,7 @@
         <w:ind w:left="2880" w:hanging="360"/>
       </w:pPr>
       <w:rPr>
-        <w:rFonts w:hint="default" w:ascii="Symbol" w:hAnsi="Symbol"/>
+        <w:rFonts w:ascii="Symbol" w:hAnsi="Symbol" w:hint="default"/>
       </w:rPr>
     </w:lvl>
     <w:lvl w:ilvl="4" w:tplc="44A8708E">
@@ -5290,7 +5190,7 @@
         <w:ind w:left="3600" w:hanging="360"/>
       </w:pPr>
       <w:rPr>
-        <w:rFonts w:hint="default" w:ascii="Courier New" w:hAnsi="Courier New"/>
+        <w:rFonts w:ascii="Courier New" w:hAnsi="Courier New" w:hint="default"/>
       </w:rPr>
     </w:lvl>
     <w:lvl w:ilvl="5" w:tplc="8064FFE8">
@@ -5302,7 +5202,7 @@
         <w:ind w:left="4320" w:hanging="360"/>
       </w:pPr>
       <w:rPr>
-        <w:rFonts w:hint="default" w:ascii="Wingdings" w:hAnsi="Wingdings"/>
+        <w:rFonts w:ascii="Wingdings" w:hAnsi="Wingdings" w:hint="default"/>
       </w:rPr>
     </w:lvl>
     <w:lvl w:ilvl="6" w:tplc="F26A8932">
@@ -5314,7 +5214,7 @@
         <w:ind w:left="5040" w:hanging="360"/>
       </w:pPr>
       <w:rPr>
-        <w:rFonts w:hint="default" w:ascii="Symbol" w:hAnsi="Symbol"/>
+        <w:rFonts w:ascii="Symbol" w:hAnsi="Symbol" w:hint="default"/>
       </w:rPr>
     </w:lvl>
     <w:lvl w:ilvl="7" w:tplc="D768489E">
@@ -5326,7 +5226,7 @@
         <w:ind w:left="5760" w:hanging="360"/>
       </w:pPr>
       <w:rPr>
-        <w:rFonts w:hint="default" w:ascii="Courier New" w:hAnsi="Courier New"/>
+        <w:rFonts w:ascii="Courier New" w:hAnsi="Courier New" w:hint="default"/>
       </w:rPr>
     </w:lvl>
     <w:lvl w:ilvl="8" w:tplc="654EE570">
@@ -5338,7 +5238,7 @@
         <w:ind w:left="6480" w:hanging="360"/>
       </w:pPr>
       <w:rPr>
-        <w:rFonts w:hint="default" w:ascii="Wingdings" w:hAnsi="Wingdings"/>
+        <w:rFonts w:ascii="Wingdings" w:hAnsi="Wingdings" w:hint="default"/>
       </w:rPr>
     </w:lvl>
   </w:abstractNum>
@@ -5349,11 +5249,11 @@
 </file>
 
 <file path=word/styles.xml><?xml version="1.0" encoding="utf-8"?>
-<w:styles xmlns:wp14="http://schemas.microsoft.com/office/word/2010/wordprocessingDrawing" xmlns:mc="http://schemas.openxmlformats.org/markup-compatibility/2006" xmlns:r="http://schemas.openxmlformats.org/officeDocument/2006/relationships" xmlns:w="http://schemas.openxmlformats.org/wordprocessingml/2006/main" xmlns:w14="http://schemas.microsoft.com/office/word/2010/wordml" xmlns:w15="http://schemas.microsoft.com/office/word/2012/wordml" xmlns:w16cex="http://schemas.microsoft.com/office/word/2018/wordml/cex" xmlns:w16cid="http://schemas.microsoft.com/office/word/2016/wordml/cid" xmlns:w16="http://schemas.microsoft.com/office/word/2018/wordml" xmlns:w16du="http://schemas.microsoft.com/office/word/2023/wordml/word16du" xmlns:w16sdtdh="http://schemas.microsoft.com/office/word/2020/wordml/sdtdatahash" xmlns:w16sdtfl="http://schemas.microsoft.com/office/word/2024/wordml/sdtformatlock" xmlns:w16se="http://schemas.microsoft.com/office/word/2015/wordml/symex" mc:Ignorable="w14 w15 w16se w16cid w16 w16cex w16sdtdh w16sdtfl w16du wp14">
+<w:styles xmlns:mc="http://schemas.openxmlformats.org/markup-compatibility/2006" xmlns:r="http://schemas.openxmlformats.org/officeDocument/2006/relationships" xmlns:w="http://schemas.openxmlformats.org/wordprocessingml/2006/main" xmlns:w14="http://schemas.microsoft.com/office/word/2010/wordml" xmlns:w15="http://schemas.microsoft.com/office/word/2012/wordml" xmlns:w16cex="http://schemas.microsoft.com/office/word/2018/wordml/cex" xmlns:w16cid="http://schemas.microsoft.com/office/word/2016/wordml/cid" xmlns:w16="http://schemas.microsoft.com/office/word/2018/wordml" xmlns:w16du="http://schemas.microsoft.com/office/word/2023/wordml/word16du" xmlns:w16sdtdh="http://schemas.microsoft.com/office/word/2020/wordml/sdtdatahash" xmlns:w16sdtfl="http://schemas.microsoft.com/office/word/2024/wordml/sdtformatlock" xmlns:w16se="http://schemas.microsoft.com/office/word/2015/wordml/symex" mc:Ignorable="w14 w15 w16se w16cid w16 w16cex w16sdtdh w16sdtfl w16du">
   <w:docDefaults>
     <w:rPrDefault>
       <w:rPr>
-        <w:rFonts w:asciiTheme="minorHAnsi" w:hAnsiTheme="minorHAnsi" w:eastAsiaTheme="minorEastAsia" w:cstheme="minorBidi"/>
+        <w:rFonts w:asciiTheme="minorHAnsi" w:eastAsiaTheme="minorEastAsia" w:hAnsiTheme="minorHAnsi" w:cstheme="minorBidi"/>
         <w:sz w:val="24"/>
         <w:szCs w:val="24"/>
         <w:lang w:val="en-GB" w:eastAsia="ja-JP" w:bidi="ar-SA"/>
@@ -5368,14 +5268,14 @@
   <w:latentStyles w:defLockedState="0" w:defUIPriority="99" w:defSemiHidden="0" w:defUnhideWhenUsed="0" w:defQFormat="0" w:count="376">
     <w:lsdException w:name="Normal" w:uiPriority="0" w:qFormat="1"/>
     <w:lsdException w:name="heading 1" w:uiPriority="9" w:qFormat="1"/>
-    <w:lsdException w:name="heading 2" w:uiPriority="9" w:semiHidden="1" w:unhideWhenUsed="1" w:qFormat="1"/>
-    <w:lsdException w:name="heading 3" w:uiPriority="9" w:semiHidden="1" w:unhideWhenUsed="1" w:qFormat="1"/>
-    <w:lsdException w:name="heading 4" w:uiPriority="9" w:semiHidden="1" w:unhideWhenUsed="1" w:qFormat="1"/>
-    <w:lsdException w:name="heading 5" w:uiPriority="9" w:semiHidden="1" w:unhideWhenUsed="1" w:qFormat="1"/>
-    <w:lsdException w:name="heading 6" w:uiPriority="9" w:semiHidden="1" w:unhideWhenUsed="1" w:qFormat="1"/>
-    <w:lsdException w:name="heading 7" w:uiPriority="9" w:semiHidden="1" w:unhideWhenUsed="1" w:qFormat="1"/>
-    <w:lsdException w:name="heading 8" w:uiPriority="9" w:semiHidden="1" w:unhideWhenUsed="1" w:qFormat="1"/>
-    <w:lsdException w:name="heading 9" w:uiPriority="9" w:semiHidden="1" w:unhideWhenUsed="1" w:qFormat="1"/>
+    <w:lsdException w:name="heading 2" w:semiHidden="1" w:uiPriority="9" w:unhideWhenUsed="1" w:qFormat="1"/>
+    <w:lsdException w:name="heading 3" w:semiHidden="1" w:uiPriority="9" w:unhideWhenUsed="1" w:qFormat="1"/>
+    <w:lsdException w:name="heading 4" w:semiHidden="1" w:uiPriority="9" w:unhideWhenUsed="1" w:qFormat="1"/>
+    <w:lsdException w:name="heading 5" w:semiHidden="1" w:uiPriority="9" w:unhideWhenUsed="1" w:qFormat="1"/>
+    <w:lsdException w:name="heading 6" w:semiHidden="1" w:uiPriority="9" w:unhideWhenUsed="1" w:qFormat="1"/>
+    <w:lsdException w:name="heading 7" w:semiHidden="1" w:uiPriority="9" w:unhideWhenUsed="1" w:qFormat="1"/>
+    <w:lsdException w:name="heading 8" w:semiHidden="1" w:uiPriority="9" w:unhideWhenUsed="1" w:qFormat="1"/>
+    <w:lsdException w:name="heading 9" w:semiHidden="1" w:uiPriority="9" w:unhideWhenUsed="1" w:qFormat="1"/>
     <w:lsdException w:name="index 1" w:semiHidden="1" w:unhideWhenUsed="1"/>
     <w:lsdException w:name="index 2" w:semiHidden="1" w:unhideWhenUsed="1"/>
     <w:lsdException w:name="index 3" w:semiHidden="1" w:unhideWhenUsed="1"/>
@@ -5385,22 +5285,22 @@
     <w:lsdException w:name="index 7" w:semiHidden="1" w:unhideWhenUsed="1"/>
     <w:lsdException w:name="index 8" w:semiHidden="1" w:unhideWhenUsed="1"/>
     <w:lsdException w:name="index 9" w:semiHidden="1" w:unhideWhenUsed="1"/>
-    <w:lsdException w:name="toc 1" w:uiPriority="39" w:semiHidden="1" w:unhideWhenUsed="1"/>
-    <w:lsdException w:name="toc 2" w:uiPriority="39" w:semiHidden="1" w:unhideWhenUsed="1"/>
-    <w:lsdException w:name="toc 3" w:uiPriority="39" w:semiHidden="1" w:unhideWhenUsed="1"/>
-    <w:lsdException w:name="toc 4" w:uiPriority="39" w:semiHidden="1" w:unhideWhenUsed="1"/>
-    <w:lsdException w:name="toc 5" w:uiPriority="39" w:semiHidden="1" w:unhideWhenUsed="1"/>
-    <w:lsdException w:name="toc 6" w:uiPriority="39" w:semiHidden="1" w:unhideWhenUsed="1"/>
-    <w:lsdException w:name="toc 7" w:uiPriority="39" w:semiHidden="1" w:unhideWhenUsed="1"/>
-    <w:lsdException w:name="toc 8" w:uiPriority="39" w:semiHidden="1" w:unhideWhenUsed="1"/>
-    <w:lsdException w:name="toc 9" w:uiPriority="39" w:semiHidden="1" w:unhideWhenUsed="1"/>
+    <w:lsdException w:name="toc 1" w:semiHidden="1" w:uiPriority="39" w:unhideWhenUsed="1"/>
+    <w:lsdException w:name="toc 2" w:semiHidden="1" w:uiPriority="39" w:unhideWhenUsed="1"/>
+    <w:lsdException w:name="toc 3" w:semiHidden="1" w:uiPriority="39" w:unhideWhenUsed="1"/>
+    <w:lsdException w:name="toc 4" w:semiHidden="1" w:uiPriority="39" w:unhideWhenUsed="1"/>
+    <w:lsdException w:name="toc 5" w:semiHidden="1" w:uiPriority="39" w:unhideWhenUsed="1"/>
+    <w:lsdException w:name="toc 6" w:semiHidden="1" w:uiPriority="39" w:unhideWhenUsed="1"/>
+    <w:lsdException w:name="toc 7" w:semiHidden="1" w:uiPriority="39" w:unhideWhenUsed="1"/>
+    <w:lsdException w:name="toc 8" w:semiHidden="1" w:uiPriority="39" w:unhideWhenUsed="1"/>
+    <w:lsdException w:name="toc 9" w:semiHidden="1" w:uiPriority="39" w:unhideWhenUsed="1"/>
     <w:lsdException w:name="Normal Indent" w:semiHidden="1" w:unhideWhenUsed="1"/>
     <w:lsdException w:name="footnote text" w:semiHidden="1" w:unhideWhenUsed="1"/>
     <w:lsdException w:name="annotation text" w:semiHidden="1" w:unhideWhenUsed="1"/>
     <w:lsdException w:name="header" w:semiHidden="1" w:unhideWhenUsed="1"/>
     <w:lsdException w:name="footer" w:semiHidden="1" w:unhideWhenUsed="1"/>
     <w:lsdException w:name="index heading" w:semiHidden="1" w:unhideWhenUsed="1"/>
-    <w:lsdException w:name="caption" w:uiPriority="35" w:semiHidden="1" w:unhideWhenUsed="1" w:qFormat="1"/>
+    <w:lsdException w:name="caption" w:semiHidden="1" w:uiPriority="35" w:unhideWhenUsed="1" w:qFormat="1"/>
     <w:lsdException w:name="table of figures" w:semiHidden="1" w:unhideWhenUsed="1"/>
     <w:lsdException w:name="envelope address" w:semiHidden="1" w:unhideWhenUsed="1"/>
     <w:lsdException w:name="envelope return" w:semiHidden="1" w:unhideWhenUsed="1"/>
@@ -5431,7 +5331,7 @@
     <w:lsdException w:name="Title" w:uiPriority="10" w:qFormat="1"/>
     <w:lsdException w:name="Closing" w:semiHidden="1" w:unhideWhenUsed="1"/>
     <w:lsdException w:name="Signature" w:semiHidden="1" w:unhideWhenUsed="1"/>
-    <w:lsdException w:name="Default Paragraph Font" w:uiPriority="1" w:semiHidden="1" w:unhideWhenUsed="1"/>
+    <w:lsdException w:name="Default Paragraph Font" w:semiHidden="1" w:uiPriority="1" w:unhideWhenUsed="1"/>
     <w:lsdException w:name="Body Text" w:semiHidden="1" w:unhideWhenUsed="1"/>
     <w:lsdException w:name="Body Text Indent" w:semiHidden="1" w:unhideWhenUsed="1"/>
     <w:lsdException w:name="List Continue" w:semiHidden="1" w:unhideWhenUsed="1"/>
@@ -5631,8 +5531,8 @@
     <w:lsdException w:name="Subtle Reference" w:uiPriority="31" w:qFormat="1"/>
     <w:lsdException w:name="Intense Reference" w:uiPriority="32" w:qFormat="1"/>
     <w:lsdException w:name="Book Title" w:uiPriority="33" w:qFormat="1"/>
-    <w:lsdException w:name="Bibliography" w:uiPriority="37" w:semiHidden="1" w:unhideWhenUsed="1"/>
-    <w:lsdException w:name="TOC Heading" w:uiPriority="39" w:semiHidden="1" w:unhideWhenUsed="1" w:qFormat="1"/>
+    <w:lsdException w:name="Bibliography" w:semiHidden="1" w:uiPriority="37" w:unhideWhenUsed="1"/>
+    <w:lsdException w:name="TOC Heading" w:semiHidden="1" w:uiPriority="39" w:unhideWhenUsed="1" w:qFormat="1"/>
     <w:lsdException w:name="Plain Table 1" w:uiPriority="41"/>
     <w:lsdException w:name="Plain Table 2" w:uiPriority="42"/>
     <w:lsdException w:name="Plain Table 3" w:uiPriority="43"/>
@@ -5743,7 +5643,7 @@
     <w:lsdException w:name="Unresolved Mention" w:semiHidden="1" w:unhideWhenUsed="1"/>
     <w:lsdException w:name="Smart Link" w:semiHidden="1" w:unhideWhenUsed="1"/>
   </w:latentStyles>
-  <w:style w:type="paragraph" w:styleId="Normal" w:default="1">
+  <w:style w:type="paragraph" w:default="1" w:styleId="Normal">
     <w:name w:val="Normal"/>
     <w:qFormat/>
     <w:rsid w:val="007B526A"/>
@@ -5762,7 +5662,7 @@
       <w:outlineLvl w:val="0"/>
     </w:pPr>
     <w:rPr>
-      <w:rFonts w:asciiTheme="majorHAnsi" w:hAnsiTheme="majorHAnsi" w:eastAsiaTheme="majorEastAsia" w:cstheme="majorBidi"/>
+      <w:rFonts w:asciiTheme="majorHAnsi" w:eastAsiaTheme="majorEastAsia" w:hAnsiTheme="majorHAnsi" w:cstheme="majorBidi"/>
       <w:color w:val="0F4761" w:themeColor="accent1" w:themeShade="BF"/>
       <w:sz w:val="40"/>
       <w:szCs w:val="40"/>
@@ -5784,7 +5684,7 @@
       <w:outlineLvl w:val="1"/>
     </w:pPr>
     <w:rPr>
-      <w:rFonts w:asciiTheme="majorHAnsi" w:hAnsiTheme="majorHAnsi" w:eastAsiaTheme="majorEastAsia" w:cstheme="majorBidi"/>
+      <w:rFonts w:asciiTheme="majorHAnsi" w:eastAsiaTheme="majorEastAsia" w:hAnsiTheme="majorHAnsi" w:cstheme="majorBidi"/>
       <w:color w:val="0F4761" w:themeColor="accent1" w:themeShade="BF"/>
       <w:sz w:val="32"/>
       <w:szCs w:val="32"/>
@@ -5931,12 +5831,13 @@
       <w:color w:val="272727" w:themeColor="text1" w:themeTint="D8"/>
     </w:rPr>
   </w:style>
-  <w:style w:type="character" w:styleId="DefaultParagraphFont" w:default="1">
+  <w:style w:type="character" w:default="1" w:styleId="DefaultParagraphFont">
     <w:name w:val="Default Paragraph Font"/>
     <w:uiPriority w:val="1"/>
+    <w:semiHidden/>
     <w:unhideWhenUsed/>
   </w:style>
-  <w:style w:type="table" w:styleId="TableNormal" w:default="1">
+  <w:style w:type="table" w:default="1" w:styleId="TableNormal">
     <w:name w:val="Normal Table"/>
     <w:uiPriority w:val="99"/>
     <w:semiHidden/>
@@ -5951,38 +5852,38 @@
       </w:tblCellMar>
     </w:tblPr>
   </w:style>
-  <w:style w:type="numbering" w:styleId="NoList" w:default="1">
+  <w:style w:type="numbering" w:default="1" w:styleId="NoList">
     <w:name w:val="No List"/>
     <w:uiPriority w:val="99"/>
     <w:semiHidden/>
     <w:unhideWhenUsed/>
   </w:style>
-  <w:style w:type="character" w:styleId="Heading1Char" w:customStyle="1">
+  <w:style w:type="character" w:customStyle="1" w:styleId="Heading1Char">
     <w:name w:val="Heading 1 Char"/>
     <w:basedOn w:val="DefaultParagraphFont"/>
     <w:link w:val="Heading1"/>
     <w:uiPriority w:val="9"/>
     <w:rPr>
-      <w:rFonts w:asciiTheme="majorHAnsi" w:hAnsiTheme="majorHAnsi" w:eastAsiaTheme="majorEastAsia" w:cstheme="majorBidi"/>
+      <w:rFonts w:asciiTheme="majorHAnsi" w:eastAsiaTheme="majorEastAsia" w:hAnsiTheme="majorHAnsi" w:cstheme="majorBidi"/>
       <w:color w:val="0F4761" w:themeColor="accent1" w:themeShade="BF"/>
       <w:sz w:val="40"/>
       <w:szCs w:val="40"/>
     </w:rPr>
   </w:style>
-  <w:style w:type="character" w:styleId="Heading2Char" w:customStyle="1">
+  <w:style w:type="character" w:customStyle="1" w:styleId="Heading2Char">
     <w:name w:val="Heading 2 Char"/>
     <w:basedOn w:val="DefaultParagraphFont"/>
     <w:link w:val="Heading2"/>
     <w:uiPriority w:val="9"/>
     <w:rsid w:val="00E61808"/>
     <w:rPr>
-      <w:rFonts w:asciiTheme="majorHAnsi" w:hAnsiTheme="majorHAnsi" w:eastAsiaTheme="majorEastAsia" w:cstheme="majorBidi"/>
+      <w:rFonts w:asciiTheme="majorHAnsi" w:eastAsiaTheme="majorEastAsia" w:hAnsiTheme="majorHAnsi" w:cstheme="majorBidi"/>
       <w:color w:val="0F4761" w:themeColor="accent1" w:themeShade="BF"/>
       <w:sz w:val="32"/>
       <w:szCs w:val="32"/>
     </w:rPr>
   </w:style>
-  <w:style w:type="character" w:styleId="Heading3Char" w:customStyle="1">
+  <w:style w:type="character" w:customStyle="1" w:styleId="Heading3Char">
     <w:name w:val="Heading 3 Char"/>
     <w:basedOn w:val="DefaultParagraphFont"/>
     <w:link w:val="Heading3"/>
@@ -5994,7 +5895,7 @@
       <w:szCs w:val="28"/>
     </w:rPr>
   </w:style>
-  <w:style w:type="character" w:styleId="Heading4Char" w:customStyle="1">
+  <w:style w:type="character" w:customStyle="1" w:styleId="Heading4Char">
     <w:name w:val="Heading 4 Char"/>
     <w:basedOn w:val="DefaultParagraphFont"/>
     <w:link w:val="Heading4"/>
@@ -6006,7 +5907,7 @@
       <w:color w:val="0F4761" w:themeColor="accent1" w:themeShade="BF"/>
     </w:rPr>
   </w:style>
-  <w:style w:type="character" w:styleId="Heading5Char" w:customStyle="1">
+  <w:style w:type="character" w:customStyle="1" w:styleId="Heading5Char">
     <w:name w:val="Heading 5 Char"/>
     <w:basedOn w:val="DefaultParagraphFont"/>
     <w:link w:val="Heading5"/>
@@ -6016,7 +5917,7 @@
       <w:color w:val="0F4761" w:themeColor="accent1" w:themeShade="BF"/>
     </w:rPr>
   </w:style>
-  <w:style w:type="character" w:styleId="Heading6Char" w:customStyle="1">
+  <w:style w:type="character" w:customStyle="1" w:styleId="Heading6Char">
     <w:name w:val="Heading 6 Char"/>
     <w:basedOn w:val="DefaultParagraphFont"/>
     <w:link w:val="Heading6"/>
@@ -6028,7 +5929,7 @@
       <w:color w:val="595959" w:themeColor="text1" w:themeTint="A6"/>
     </w:rPr>
   </w:style>
-  <w:style w:type="character" w:styleId="Heading7Char" w:customStyle="1">
+  <w:style w:type="character" w:customStyle="1" w:styleId="Heading7Char">
     <w:name w:val="Heading 7 Char"/>
     <w:basedOn w:val="DefaultParagraphFont"/>
     <w:link w:val="Heading7"/>
@@ -6038,7 +5939,7 @@
       <w:color w:val="595959" w:themeColor="text1" w:themeTint="A6"/>
     </w:rPr>
   </w:style>
-  <w:style w:type="character" w:styleId="Heading8Char" w:customStyle="1">
+  <w:style w:type="character" w:customStyle="1" w:styleId="Heading8Char">
     <w:name w:val="Heading 8 Char"/>
     <w:basedOn w:val="DefaultParagraphFont"/>
     <w:link w:val="Heading8"/>
@@ -6050,7 +5951,7 @@
       <w:color w:val="272727" w:themeColor="text1" w:themeTint="D8"/>
     </w:rPr>
   </w:style>
-  <w:style w:type="character" w:styleId="Heading9Char" w:customStyle="1">
+  <w:style w:type="character" w:customStyle="1" w:styleId="Heading9Char">
     <w:name w:val="Heading 9 Char"/>
     <w:basedOn w:val="DefaultParagraphFont"/>
     <w:link w:val="Heading9"/>
@@ -6060,13 +5961,13 @@
       <w:color w:val="272727" w:themeColor="text1" w:themeTint="D8"/>
     </w:rPr>
   </w:style>
-  <w:style w:type="character" w:styleId="TitleChar" w:customStyle="1">
+  <w:style w:type="character" w:customStyle="1" w:styleId="TitleChar">
     <w:name w:val="Title Char"/>
     <w:basedOn w:val="DefaultParagraphFont"/>
     <w:link w:val="Title"/>
     <w:uiPriority w:val="10"/>
     <w:rPr>
-      <w:rFonts w:asciiTheme="majorHAnsi" w:hAnsiTheme="majorHAnsi" w:eastAsiaTheme="majorEastAsia" w:cstheme="majorBidi"/>
+      <w:rFonts w:asciiTheme="majorHAnsi" w:eastAsiaTheme="majorEastAsia" w:hAnsiTheme="majorHAnsi" w:cstheme="majorBidi"/>
       <w:spacing w:val="-10"/>
       <w:kern w:val="28"/>
       <w:sz w:val="56"/>
@@ -6085,14 +5986,14 @@
       <w:contextualSpacing/>
     </w:pPr>
     <w:rPr>
-      <w:rFonts w:asciiTheme="majorHAnsi" w:hAnsiTheme="majorHAnsi" w:eastAsiaTheme="majorEastAsia" w:cstheme="majorBidi"/>
+      <w:rFonts w:asciiTheme="majorHAnsi" w:eastAsiaTheme="majorEastAsia" w:hAnsiTheme="majorHAnsi" w:cstheme="majorBidi"/>
       <w:spacing w:val="-10"/>
       <w:kern w:val="28"/>
       <w:sz w:val="56"/>
       <w:szCs w:val="56"/>
     </w:rPr>
   </w:style>
-  <w:style w:type="character" w:styleId="SubtitleChar" w:customStyle="1">
+  <w:style w:type="character" w:customStyle="1" w:styleId="SubtitleChar">
     <w:name w:val="Subtitle Char"/>
     <w:basedOn w:val="DefaultParagraphFont"/>
     <w:link w:val="Subtitle"/>
@@ -6136,7 +6037,7 @@
       <w:color w:val="0F4761" w:themeColor="accent1" w:themeShade="BF"/>
     </w:rPr>
   </w:style>
-  <w:style w:type="character" w:styleId="QuoteChar" w:customStyle="1">
+  <w:style w:type="character" w:customStyle="1" w:styleId="QuoteChar">
     <w:name w:val="Quote Char"/>
     <w:basedOn w:val="DefaultParagraphFont"/>
     <w:link w:val="Quote"/>
@@ -6164,7 +6065,7 @@
       <w:color w:val="404040" w:themeColor="text1" w:themeTint="BF"/>
     </w:rPr>
   </w:style>
-  <w:style w:type="character" w:styleId="IntenseQuoteChar" w:customStyle="1">
+  <w:style w:type="character" w:customStyle="1" w:styleId="IntenseQuoteChar">
     <w:name w:val="Intense Quote Char"/>
     <w:basedOn w:val="DefaultParagraphFont"/>
     <w:link w:val="IntenseQuote"/>
@@ -6184,8 +6085,8 @@
     <w:qFormat/>
     <w:pPr>
       <w:pBdr>
-        <w:top w:val="single" w:color="0F4761" w:themeColor="accent1" w:themeShade="BF" w:sz="4" w:space="10"/>
-        <w:bottom w:val="single" w:color="0F4761" w:themeColor="accent1" w:themeShade="BF" w:sz="4" w:space="10"/>
+        <w:top w:val="single" w:sz="4" w:space="10" w:color="0F4761" w:themeColor="accent1" w:themeShade="BF"/>
+        <w:bottom w:val="single" w:sz="4" w:space="10" w:color="0F4761" w:themeColor="accent1" w:themeShade="BF"/>
       </w:pBdr>
       <w:spacing w:before="360" w:after="360"/>
       <w:ind w:left="864" w:right="864"/>
@@ -6254,12 +6155,12 @@
     </w:pPr>
     <w:tblPr>
       <w:tblBorders>
-        <w:top w:val="single" w:color="000000" w:themeColor="text1" w:sz="4" w:space="0"/>
-        <w:left w:val="single" w:color="000000" w:themeColor="text1" w:sz="4" w:space="0"/>
-        <w:bottom w:val="single" w:color="000000" w:themeColor="text1" w:sz="4" w:space="0"/>
-        <w:right w:val="single" w:color="000000" w:themeColor="text1" w:sz="4" w:space="0"/>
-        <w:insideH w:val="single" w:color="000000" w:themeColor="text1" w:sz="4" w:space="0"/>
-        <w:insideV w:val="single" w:color="000000" w:themeColor="text1" w:sz="4" w:space="0"/>
+        <w:top w:val="single" w:sz="4" w:space="0" w:color="000000" w:themeColor="text1"/>
+        <w:left w:val="single" w:sz="4" w:space="0" w:color="000000" w:themeColor="text1"/>
+        <w:bottom w:val="single" w:sz="4" w:space="0" w:color="000000" w:themeColor="text1"/>
+        <w:right w:val="single" w:sz="4" w:space="0" w:color="000000" w:themeColor="text1"/>
+        <w:insideH w:val="single" w:sz="4" w:space="0" w:color="000000" w:themeColor="text1"/>
+        <w:insideV w:val="single" w:sz="4" w:space="0" w:color="000000" w:themeColor="text1"/>
       </w:tblBorders>
     </w:tblPr>
   </w:style>
@@ -6366,7 +6267,7 @@
       <w:spacing w:after="0" w:line="240" w:lineRule="auto"/>
     </w:pPr>
   </w:style>
-  <w:style w:type="character" w:styleId="HeaderChar" w:customStyle="1">
+  <w:style w:type="character" w:customStyle="1" w:styleId="HeaderChar">
     <w:name w:val="Header Char"/>
     <w:basedOn w:val="DefaultParagraphFont"/>
     <w:link w:val="Header"/>
@@ -6388,7 +6289,7 @@
       <w:spacing w:after="0" w:line="240" w:lineRule="auto"/>
     </w:pPr>
   </w:style>
-  <w:style w:type="character" w:styleId="FooterChar" w:customStyle="1">
+  <w:style w:type="character" w:customStyle="1" w:styleId="FooterChar">
     <w:name w:val="Footer Char"/>
     <w:basedOn w:val="DefaultParagraphFont"/>
     <w:link w:val="Footer"/>
@@ -6417,7 +6318,7 @@
         <w:guid w:val="{D8411959-FC56-4863-AA16-03344A86541D}"/>
       </w:docPartPr>
       <w:docPartBody>
-        <w:p xmlns:wp14="http://schemas.microsoft.com/office/word/2010/wordml" wp14:textId="77777777">
+        <w:p>
           <w:pPr>
             <w:pStyle w:val="7EE01E1D15434FD9ADA8C773F3FFBC4C"/>
           </w:pPr>
@@ -6449,7 +6350,7 @@
         <w:guid w:val="{C915BBCB-D7FF-4C54-A340-CAA9C53571D8}"/>
       </w:docPartPr>
       <w:docPartBody>
-        <w:p xmlns:wp14="http://schemas.microsoft.com/office/word/2010/wordml" wp14:textId="77777777">
+        <w:p>
           <w:pPr>
             <w:pStyle w:val="3E68C1234E054D2996D8A2216978A806"/>
           </w:pPr>
@@ -6480,7 +6381,7 @@
         <w:guid w:val="{AD63B4B3-63A3-4B98-937B-F6E494DDCBF6}"/>
       </w:docPartPr>
       <w:docPartBody>
-        <w:p xmlns:wp14="http://schemas.microsoft.com/office/word/2010/wordml" wp14:textId="77777777">
+        <w:p>
           <w:pPr>
             <w:pStyle w:val="44BE8F158B474FC2BC1F91589283FA82"/>
           </w:pPr>
@@ -6511,7 +6412,7 @@
         <w:guid w:val="{11B7C7CF-9232-46C7-9B15-DC87E7ED383E}"/>
       </w:docPartPr>
       <w:docPartBody>
-        <w:p xmlns:wp14="http://schemas.microsoft.com/office/word/2010/wordml" wp14:textId="77777777">
+        <w:p>
           <w:pPr>
             <w:pStyle w:val="C5CEE1AD7BA64A719C319D62897EDFAF"/>
           </w:pPr>
@@ -6561,17 +6462,20 @@
     <w:sig w:usb0="00000000" w:usb1="10000000" w:usb2="00000000" w:usb3="00000000" w:csb0="80000000" w:csb1="00000000"/>
   </w:font>
   <w:font w:name="Aptos">
+    <w:altName w:val="Calibri"/>
+    <w:panose1 w:val="00000000000000000000"/>
     <w:charset w:val="00"/>
-    <w:family w:val="swiss"/>
-    <w:pitch w:val="variable"/>
-    <w:sig w:usb0="20000287" w:usb1="00000003" w:usb2="00000000" w:usb3="00000000" w:csb0="0000019F" w:csb1="00000000"/>
+    <w:family w:val="roman"/>
+    <w:notTrueType/>
+    <w:pitch w:val="default"/>
   </w:font>
   <w:font w:name="MS Mincho">
+    <w:altName w:val="ＭＳ 明朝"/>
     <w:panose1 w:val="02020609040205080304"/>
     <w:charset w:val="80"/>
-    <w:family w:val="modern"/>
+    <w:family w:val="roman"/>
     <w:pitch w:val="fixed"/>
-    <w:sig w:usb0="E00002FF" w:usb1="6AC7FDFB" w:usb2="08000012" w:usb3="00000000" w:csb0="0002009F" w:csb1="00000000"/>
+    <w:sig w:usb0="00000001" w:usb1="08070000" w:usb2="00000010" w:usb3="00000000" w:csb0="00020000" w:csb1="00000000"/>
   </w:font>
   <w:font w:name="Arial">
     <w:panose1 w:val="020B0604020202020204"/>
@@ -6581,10 +6485,12 @@
     <w:sig w:usb0="E0002EFF" w:usb1="C000785B" w:usb2="00000009" w:usb3="00000000" w:csb0="000001FF" w:csb1="00000000"/>
   </w:font>
   <w:font w:name="Aptos Display">
+    <w:altName w:val="Calibri"/>
+    <w:panose1 w:val="00000000000000000000"/>
     <w:charset w:val="00"/>
-    <w:family w:val="swiss"/>
-    <w:pitch w:val="variable"/>
-    <w:sig w:usb0="20000287" w:usb1="00000003" w:usb2="00000000" w:usb3="00000000" w:csb0="0000019F" w:csb1="00000000"/>
+    <w:family w:val="roman"/>
+    <w:notTrueType/>
+    <w:pitch w:val="default"/>
   </w:font>
   <w:font w:name="MS Gothic">
     <w:altName w:val="ＭＳ ゴシック"/>
@@ -6593,6 +6499,22 @@
     <w:family w:val="modern"/>
     <w:pitch w:val="fixed"/>
     <w:sig w:usb0="E00002FF" w:usb1="6AC7FDFB" w:usb2="08000012" w:usb3="00000000" w:csb0="0002009F" w:csb1="00000000"/>
+  </w:font>
+  <w:font w:name="Yu Mincho">
+    <w:altName w:val="游明朝"/>
+    <w:panose1 w:val="00000000000000000000"/>
+    <w:charset w:val="80"/>
+    <w:family w:val="roman"/>
+    <w:notTrueType/>
+    <w:pitch w:val="default"/>
+  </w:font>
+  <w:font w:name="Yu Gothic Light">
+    <w:altName w:val="游ゴシック Light"/>
+    <w:panose1 w:val="020B0300000000000000"/>
+    <w:charset w:val="80"/>
+    <w:family w:val="swiss"/>
+    <w:pitch w:val="variable"/>
+    <w:sig w:usb0="E00002FF" w:usb1="2AC7FDFF" w:usb2="00000016" w:usb3="00000000" w:csb0="0002009F" w:csb1="00000000"/>
   </w:font>
 </w:fonts>
 </file>
@@ -6613,9 +6535,14 @@
   </w:compat>
   <w:rsids>
     <w:rsidRoot w:val="00A43914"/>
+    <w:rsid w:val="002B5DDA"/>
+    <w:rsid w:val="005602F5"/>
     <w:rsid w:val="0067018B"/>
     <w:rsid w:val="006A08A2"/>
+    <w:rsid w:val="00867950"/>
+    <w:rsid w:val="00A07747"/>
     <w:rsid w:val="00A43914"/>
+    <w:rsid w:val="00B0057A"/>
     <w:rsid w:val="00C80B31"/>
     <w:rsid w:val="00DD24EC"/>
     <w:rsid w:val="00EF23CA"/>
@@ -6633,7 +6560,7 @@
     <m:intLim m:val="subSup"/>
     <m:naryLim m:val="undOvr"/>
   </m:mathPr>
-  <w:themeFontLang w:val="en-IE"/>
+  <w:themeFontLang w:val="en-IE" w:eastAsia="ja-JP" w:bidi="ar-SA"/>
   <w:clrSchemeMapping w:bg1="light1" w:t1="dark1" w:bg2="light2" w:t2="dark2" w:accent1="accent1" w:accent2="accent2" w:accent3="accent3" w:accent4="accent4" w:accent5="accent5" w:accent6="accent6" w:hyperlink="hyperlink" w:followedHyperlink="followedHyperlink"/>
   <w:decimalSymbol w:val="."/>
   <w:listSeparator w:val=","/>
@@ -7069,34 +6996,6 @@
     <w:semiHidden/>
     <w:unhideWhenUsed/>
   </w:style>
-  <w:style w:type="paragraph" w:customStyle="1" w:styleId="DA1765695E094E15A9A7B3BE3FE5E5BE">
-    <w:name w:val="DA1765695E094E15A9A7B3BE3FE5E5BE"/>
-    <w:rsid w:val="00A43914"/>
-  </w:style>
-  <w:style w:type="paragraph" w:customStyle="1" w:styleId="161DEF131D7E45F4B9F3A76F7B59FA86">
-    <w:name w:val="161DEF131D7E45F4B9F3A76F7B59FA86"/>
-    <w:rsid w:val="00A43914"/>
-  </w:style>
-  <w:style w:type="paragraph" w:customStyle="1" w:styleId="0136B1D7732A42D49656B72469ACDBC0">
-    <w:name w:val="0136B1D7732A42D49656B72469ACDBC0"/>
-    <w:rsid w:val="00A43914"/>
-  </w:style>
-  <w:style w:type="paragraph" w:customStyle="1" w:styleId="A1362E638F374CAF9671BF8CE51C759E">
-    <w:name w:val="A1362E638F374CAF9671BF8CE51C759E"/>
-    <w:rsid w:val="00A43914"/>
-  </w:style>
-  <w:style w:type="paragraph" w:customStyle="1" w:styleId="4C160203794F49B3916004EBA5888312">
-    <w:name w:val="4C160203794F49B3916004EBA5888312"/>
-    <w:rsid w:val="0067018B"/>
-  </w:style>
-  <w:style w:type="paragraph" w:customStyle="1" w:styleId="2F9BD078F3654E4E8A7659A2E474268A">
-    <w:name w:val="2F9BD078F3654E4E8A7659A2E474268A"/>
-    <w:rsid w:val="0067018B"/>
-  </w:style>
-  <w:style w:type="paragraph" w:customStyle="1" w:styleId="7B91DDD8A8DC4E708BA1F37CB32D6FA2">
-    <w:name w:val="7B91DDD8A8DC4E708BA1F37CB32D6FA2"/>
-    <w:rsid w:val="0067018B"/>
-  </w:style>
   <w:style w:type="character" w:styleId="PlaceholderText">
     <w:name w:val="Placeholder Text"/>
     <w:basedOn w:val="DefaultParagraphFont"/>
@@ -7106,10 +7005,6 @@
     <w:rPr>
       <w:color w:val="666666"/>
     </w:rPr>
-  </w:style>
-  <w:style w:type="paragraph" w:customStyle="1" w:styleId="71111EC29E7A4D809BF6BDD7CEC0512E">
-    <w:name w:val="71111EC29E7A4D809BF6BDD7CEC0512E"/>
-    <w:rsid w:val="0067018B"/>
   </w:style>
   <w:style w:type="paragraph" w:customStyle="1" w:styleId="7EE01E1D15434FD9ADA8C773F3FFBC4C">
     <w:name w:val="7EE01E1D15434FD9ADA8C773F3FFBC4C"/>
@@ -7138,7 +7033,7 @@
 </file>
 
 <file path=word/theme/theme1.xml><?xml version="1.0" encoding="utf-8"?>
-<a:theme xmlns:a="http://schemas.openxmlformats.org/drawingml/2006/main" xmlns:thm15="http://schemas.microsoft.com/office/thememl/2012/main" name="Office Theme">
+<a:theme xmlns:a="http://schemas.openxmlformats.org/drawingml/2006/main" name="Office Theme">
   <a:themeElements>
     <a:clrScheme name="Office">
       <a:dk1>

</xml_diff>